<commit_message>
Actividad 2 y 1 completa, 3 iniciada
</commit_message>
<xml_diff>
--- a/HernandezDiegoD02Act1.docx
+++ b/HernandezDiegoD02Act1.docx
@@ -16,16 +16,59 @@
       <w:pPr>
         <w:jc w:val="center"/>
       </w:pPr>
-    </w:p>
-    <w:p>
-      <w:pPr>
-        <w:jc w:val="center"/>
-      </w:pPr>
-    </w:p>
-    <w:p>
-      <w:pPr>
-        <w:jc w:val="center"/>
-      </w:pPr>
+      <w:r>
+        <w:rPr>
+          <w:noProof/>
+        </w:rPr>
+        <w:drawing>
+          <wp:inline distT="0" distB="0" distL="0" distR="0" wp14:anchorId="46F8F587" wp14:editId="2E982510">
+            <wp:extent cx="1417320" cy="1417320"/>
+            <wp:effectExtent l="0" t="0" r="0" b="0"/>
+            <wp:docPr id="1275773894" name="Imagen 4" descr="logo udg colores jpg"/>
+            <wp:cNvGraphicFramePr>
+              <a:graphicFrameLocks xmlns:a="http://schemas.openxmlformats.org/drawingml/2006/main" noChangeAspect="1"/>
+            </wp:cNvGraphicFramePr>
+            <a:graphic xmlns:a="http://schemas.openxmlformats.org/drawingml/2006/main">
+              <a:graphicData uri="http://schemas.openxmlformats.org/drawingml/2006/picture">
+                <pic:pic xmlns:pic="http://schemas.openxmlformats.org/drawingml/2006/picture">
+                  <pic:nvPicPr>
+                    <pic:cNvPr id="0" name="Picture 7" descr="logo udg colores jpg"/>
+                    <pic:cNvPicPr>
+                      <a:picLocks noChangeAspect="1" noChangeArrowheads="1"/>
+                    </pic:cNvPicPr>
+                  </pic:nvPicPr>
+                  <pic:blipFill>
+                    <a:blip r:embed="rId8" cstate="print">
+                      <a:extLst>
+                        <a:ext uri="{28A0092B-C50C-407E-A947-70E740481C1C}">
+                          <a14:useLocalDpi xmlns:a14="http://schemas.microsoft.com/office/drawing/2010/main" val="0"/>
+                        </a:ext>
+                      </a:extLst>
+                    </a:blip>
+                    <a:srcRect/>
+                    <a:stretch>
+                      <a:fillRect/>
+                    </a:stretch>
+                  </pic:blipFill>
+                  <pic:spPr bwMode="auto">
+                    <a:xfrm>
+                      <a:off x="0" y="0"/>
+                      <a:ext cx="1417320" cy="1417320"/>
+                    </a:xfrm>
+                    <a:prstGeom prst="rect">
+                      <a:avLst/>
+                    </a:prstGeom>
+                    <a:noFill/>
+                    <a:ln>
+                      <a:noFill/>
+                    </a:ln>
+                  </pic:spPr>
+                </pic:pic>
+              </a:graphicData>
+            </a:graphic>
+          </wp:inline>
+        </w:drawing>
+      </w:r>
     </w:p>
     <w:p>
       <w:pPr>
@@ -77,6 +120,7 @@
           <w:szCs w:val="32"/>
         </w:rPr>
       </w:pPr>
+      <w:bookmarkStart w:id="0" w:name="_Toc143960597"/>
       <w:r>
         <w:rPr>
           <w:rFonts w:ascii="Times New Roman" w:hAnsi="Times New Roman" w:cs="Times New Roman"/>
@@ -85,6 +129,7 @@
         </w:rPr>
         <w:t>Seminario de Uso, Adaptación y Explotación de Sistemas Operativos, Becerra Velázquez Violeta del Rocío</w:t>
       </w:r>
+      <w:bookmarkEnd w:id="0"/>
     </w:p>
     <w:p>
       <w:pPr>
@@ -102,6 +147,14 @@
           <w:sz w:val="24"/>
           <w:szCs w:val="24"/>
         </w:rPr>
+        <w:t xml:space="preserve">Docente: </w:t>
+      </w:r>
+      <w:r>
+        <w:rPr>
+          <w:rFonts w:ascii="Times New Roman" w:hAnsi="Times New Roman" w:cs="Times New Roman"/>
+          <w:sz w:val="24"/>
+          <w:szCs w:val="24"/>
+        </w:rPr>
         <w:t>Becerra Velázquez Violeta del Rocío</w:t>
       </w:r>
     </w:p>
@@ -121,6 +174,14 @@
           <w:sz w:val="24"/>
           <w:szCs w:val="24"/>
         </w:rPr>
+        <w:t xml:space="preserve">Alumno: </w:t>
+      </w:r>
+      <w:r>
+        <w:rPr>
+          <w:rFonts w:ascii="Times New Roman" w:hAnsi="Times New Roman" w:cs="Times New Roman"/>
+          <w:sz w:val="24"/>
+          <w:szCs w:val="24"/>
+        </w:rPr>
         <w:t>Hernandez Lomelí Diego Armando</w:t>
       </w:r>
     </w:p>
@@ -140,6 +201,14 @@
           <w:sz w:val="24"/>
           <w:szCs w:val="24"/>
         </w:rPr>
+        <w:t xml:space="preserve">Código alumno: </w:t>
+      </w:r>
+      <w:r>
+        <w:rPr>
+          <w:rFonts w:ascii="Times New Roman" w:hAnsi="Times New Roman" w:cs="Times New Roman"/>
+          <w:sz w:val="24"/>
+          <w:szCs w:val="24"/>
+        </w:rPr>
         <w:t>219750396</w:t>
       </w:r>
     </w:p>
@@ -197,15 +266,26 @@
           <w:sz w:val="32"/>
           <w:szCs w:val="32"/>
         </w:rPr>
-        <w:t>Título</w:t>
-      </w:r>
-      <w:r>
+        <w:t>Actividad de aprendizaje 1</w:t>
+      </w:r>
+    </w:p>
+    <w:p>
+      <w:pPr>
+        <w:spacing w:before="120"/>
+        <w:jc w:val="center"/>
         <w:rPr>
           <w:rFonts w:ascii="Times New Roman" w:hAnsi="Times New Roman" w:cs="Times New Roman"/>
           <w:sz w:val="32"/>
           <w:szCs w:val="32"/>
         </w:rPr>
-        <w:t xml:space="preserve"> de investigación</w:t>
+      </w:pPr>
+      <w:r>
+        <w:rPr>
+          <w:rFonts w:ascii="Times New Roman" w:hAnsi="Times New Roman" w:cs="Times New Roman"/>
+          <w:sz w:val="32"/>
+          <w:szCs w:val="32"/>
+        </w:rPr>
+        <w:t>(1.1 El hardware de la computadora y el sistema operativo)</w:t>
       </w:r>
     </w:p>
     <w:p>
@@ -224,55 +304,1545 @@
           <w:sz w:val="24"/>
           <w:szCs w:val="24"/>
         </w:rPr>
-        <w:t>2023/08/25</w:t>
+        <w:t>2023/08/2</w:t>
+      </w:r>
+      <w:r>
+        <w:rPr>
+          <w:rFonts w:ascii="Times New Roman" w:hAnsi="Times New Roman" w:cs="Times New Roman"/>
+          <w:sz w:val="24"/>
+          <w:szCs w:val="24"/>
+        </w:rPr>
+        <w:t>6</w:t>
       </w:r>
     </w:p>
     <w:p>
       <w:pPr>
         <w:spacing w:before="120" w:after="0"/>
         <w:jc w:val="both"/>
-        <w:rPr>
-          <w:rFonts w:ascii="Times New Roman" w:hAnsi="Times New Roman" w:cs="Times New Roman"/>
-          <w:sz w:val="24"/>
-          <w:szCs w:val="24"/>
-        </w:rPr>
       </w:pPr>
       <w:r>
         <w:br w:type="page"/>
       </w:r>
-      <w:r>
-        <w:rPr>
-          <w:rFonts w:ascii="Times New Roman" w:hAnsi="Times New Roman" w:cs="Times New Roman"/>
-          <w:sz w:val="24"/>
-          <w:szCs w:val="24"/>
-        </w:rPr>
-        <w:lastRenderedPageBreak/>
-        <w:t>a)</w:t>
-      </w:r>
-      <w:r>
-        <w:rPr>
-          <w:rFonts w:ascii="Times New Roman" w:hAnsi="Times New Roman" w:cs="Times New Roman"/>
-          <w:sz w:val="24"/>
-          <w:szCs w:val="24"/>
-        </w:rPr>
-        <w:t xml:space="preserve"> I</w:t>
-      </w:r>
-      <w:r>
-        <w:rPr>
-          <w:rFonts w:ascii="Times New Roman" w:hAnsi="Times New Roman" w:cs="Times New Roman"/>
-          <w:sz w:val="24"/>
-          <w:szCs w:val="24"/>
-        </w:rPr>
-        <w:t>nvestigar el conjunto de sucesos que ocurren durante el encendido de la máquina.</w:t>
-      </w:r>
-    </w:p>
-    <w:p>
-      <w:pPr>
-        <w:pStyle w:val="Prrafodelista"/>
-        <w:numPr>
-          <w:ilvl w:val="0"/>
-          <w:numId w:val="1"/>
-        </w:numPr>
+    </w:p>
+    <w:sdt>
+      <w:sdtPr>
+        <w:rPr>
+          <w:lang w:val="es-ES"/>
+        </w:rPr>
+        <w:id w:val="-1393724244"/>
+        <w:docPartObj>
+          <w:docPartGallery w:val="Table of Contents"/>
+          <w:docPartUnique/>
+        </w:docPartObj>
+      </w:sdtPr>
+      <w:sdtEndPr>
+        <w:rPr>
+          <w:rFonts w:asciiTheme="minorHAnsi" w:eastAsiaTheme="minorHAnsi" w:hAnsiTheme="minorHAnsi" w:cstheme="minorBidi"/>
+          <w:b/>
+          <w:bCs/>
+          <w:color w:val="auto"/>
+          <w:kern w:val="2"/>
+          <w:sz w:val="22"/>
+          <w:szCs w:val="22"/>
+          <w:lang w:eastAsia="en-US"/>
+          <w14:ligatures w14:val="standardContextual"/>
+        </w:rPr>
+      </w:sdtEndPr>
+      <w:sdtContent>
+        <w:p>
+          <w:pPr>
+            <w:pStyle w:val="TtuloTDC"/>
+          </w:pPr>
+          <w:proofErr w:type="spellStart"/>
+          <w:r>
+            <w:rPr>
+              <w:lang w:val="es-ES"/>
+            </w:rPr>
+            <w:t>Indice</w:t>
+          </w:r>
+          <w:proofErr w:type="spellEnd"/>
+        </w:p>
+        <w:p>
+          <w:pPr>
+            <w:pStyle w:val="TDC1"/>
+            <w:tabs>
+              <w:tab w:val="right" w:leader="dot" w:pos="9395"/>
+            </w:tabs>
+            <w:rPr>
+              <w:rFonts w:eastAsiaTheme="minorEastAsia"/>
+              <w:noProof/>
+              <w:lang w:eastAsia="es-MX"/>
+            </w:rPr>
+          </w:pPr>
+          <w:r>
+            <w:fldChar w:fldCharType="begin"/>
+          </w:r>
+          <w:r>
+            <w:instrText xml:space="preserve"> TOC \o "1-3" \h \z \u </w:instrText>
+          </w:r>
+          <w:r>
+            <w:fldChar w:fldCharType="separate"/>
+          </w:r>
+          <w:hyperlink w:anchor="_Toc143960597" w:history="1">
+            <w:r>
+              <w:rPr>
+                <w:rStyle w:val="Hipervnculo"/>
+                <w:rFonts w:ascii="Times New Roman" w:hAnsi="Times New Roman" w:cs="Times New Roman"/>
+                <w:noProof/>
+              </w:rPr>
+              <w:t>Seminario de Uso, Adaptación y Explotación de Sistemas Operativos, Becerra Velázquez Violeta del Rocío</w:t>
+            </w:r>
+            <w:r>
+              <w:rPr>
+                <w:noProof/>
+                <w:webHidden/>
+              </w:rPr>
+              <w:tab/>
+            </w:r>
+            <w:r>
+              <w:rPr>
+                <w:noProof/>
+                <w:webHidden/>
+              </w:rPr>
+              <w:fldChar w:fldCharType="begin"/>
+            </w:r>
+            <w:r>
+              <w:rPr>
+                <w:noProof/>
+                <w:webHidden/>
+              </w:rPr>
+              <w:instrText xml:space="preserve"> PAGEREF _Toc143960597 \h </w:instrText>
+            </w:r>
+            <w:r>
+              <w:rPr>
+                <w:noProof/>
+                <w:webHidden/>
+              </w:rPr>
+            </w:r>
+            <w:r>
+              <w:rPr>
+                <w:noProof/>
+                <w:webHidden/>
+              </w:rPr>
+              <w:fldChar w:fldCharType="separate"/>
+            </w:r>
+            <w:r>
+              <w:rPr>
+                <w:noProof/>
+                <w:webHidden/>
+              </w:rPr>
+              <w:t>1</w:t>
+            </w:r>
+            <w:r>
+              <w:rPr>
+                <w:noProof/>
+                <w:webHidden/>
+              </w:rPr>
+              <w:fldChar w:fldCharType="end"/>
+            </w:r>
+          </w:hyperlink>
+        </w:p>
+        <w:p>
+          <w:pPr>
+            <w:pStyle w:val="TDC2"/>
+            <w:tabs>
+              <w:tab w:val="right" w:leader="dot" w:pos="9395"/>
+            </w:tabs>
+            <w:rPr>
+              <w:rFonts w:cstheme="minorBidi"/>
+              <w:noProof/>
+              <w:kern w:val="2"/>
+              <w14:ligatures w14:val="standardContextual"/>
+            </w:rPr>
+          </w:pPr>
+          <w:hyperlink w:anchor="_Toc143960598" w:history="1">
+            <w:r>
+              <w:rPr>
+                <w:rStyle w:val="Hipervnculo"/>
+                <w:rFonts w:ascii="Times New Roman" w:eastAsiaTheme="minorHAnsi" w:hAnsi="Times New Roman"/>
+                <w:noProof/>
+              </w:rPr>
+              <w:t>Tabla de imagenes</w:t>
+            </w:r>
+            <w:r>
+              <w:rPr>
+                <w:noProof/>
+                <w:webHidden/>
+              </w:rPr>
+              <w:tab/>
+            </w:r>
+            <w:r>
+              <w:rPr>
+                <w:noProof/>
+                <w:webHidden/>
+              </w:rPr>
+              <w:fldChar w:fldCharType="begin"/>
+            </w:r>
+            <w:r>
+              <w:rPr>
+                <w:noProof/>
+                <w:webHidden/>
+              </w:rPr>
+              <w:instrText xml:space="preserve"> PAGEREF _Toc143960598 \h </w:instrText>
+            </w:r>
+            <w:r>
+              <w:rPr>
+                <w:noProof/>
+                <w:webHidden/>
+              </w:rPr>
+            </w:r>
+            <w:r>
+              <w:rPr>
+                <w:noProof/>
+                <w:webHidden/>
+              </w:rPr>
+              <w:fldChar w:fldCharType="separate"/>
+            </w:r>
+            <w:r>
+              <w:rPr>
+                <w:noProof/>
+                <w:webHidden/>
+              </w:rPr>
+              <w:t>2</w:t>
+            </w:r>
+            <w:r>
+              <w:rPr>
+                <w:noProof/>
+                <w:webHidden/>
+              </w:rPr>
+              <w:fldChar w:fldCharType="end"/>
+            </w:r>
+          </w:hyperlink>
+        </w:p>
+        <w:p>
+          <w:pPr>
+            <w:pStyle w:val="TDC2"/>
+            <w:tabs>
+              <w:tab w:val="right" w:leader="dot" w:pos="9395"/>
+            </w:tabs>
+            <w:rPr>
+              <w:rFonts w:cstheme="minorBidi"/>
+              <w:noProof/>
+              <w:kern w:val="2"/>
+              <w14:ligatures w14:val="standardContextual"/>
+            </w:rPr>
+          </w:pPr>
+          <w:hyperlink w:anchor="_Toc143960599" w:history="1">
+            <w:r>
+              <w:rPr>
+                <w:rStyle w:val="Hipervnculo"/>
+                <w:rFonts w:ascii="Times New Roman" w:eastAsiaTheme="minorHAnsi" w:hAnsi="Times New Roman"/>
+                <w:b/>
+                <w:bCs/>
+                <w:noProof/>
+              </w:rPr>
+              <w:t>Desarrollo de actividad</w:t>
+            </w:r>
+            <w:r>
+              <w:rPr>
+                <w:noProof/>
+                <w:webHidden/>
+              </w:rPr>
+              <w:tab/>
+            </w:r>
+            <w:r>
+              <w:rPr>
+                <w:noProof/>
+                <w:webHidden/>
+              </w:rPr>
+              <w:fldChar w:fldCharType="begin"/>
+            </w:r>
+            <w:r>
+              <w:rPr>
+                <w:noProof/>
+                <w:webHidden/>
+              </w:rPr>
+              <w:instrText xml:space="preserve"> PAGEREF _Toc143960599 \h </w:instrText>
+            </w:r>
+            <w:r>
+              <w:rPr>
+                <w:noProof/>
+                <w:webHidden/>
+              </w:rPr>
+            </w:r>
+            <w:r>
+              <w:rPr>
+                <w:noProof/>
+                <w:webHidden/>
+              </w:rPr>
+              <w:fldChar w:fldCharType="separate"/>
+            </w:r>
+            <w:r>
+              <w:rPr>
+                <w:noProof/>
+                <w:webHidden/>
+              </w:rPr>
+              <w:t>3</w:t>
+            </w:r>
+            <w:r>
+              <w:rPr>
+                <w:noProof/>
+                <w:webHidden/>
+              </w:rPr>
+              <w:fldChar w:fldCharType="end"/>
+            </w:r>
+          </w:hyperlink>
+        </w:p>
+        <w:p>
+          <w:pPr>
+            <w:pStyle w:val="TDC2"/>
+            <w:tabs>
+              <w:tab w:val="right" w:leader="dot" w:pos="9395"/>
+            </w:tabs>
+            <w:rPr>
+              <w:rFonts w:cstheme="minorBidi"/>
+              <w:noProof/>
+              <w:kern w:val="2"/>
+              <w14:ligatures w14:val="standardContextual"/>
+            </w:rPr>
+          </w:pPr>
+          <w:hyperlink w:anchor="_Toc143960600" w:history="1">
+            <w:r>
+              <w:rPr>
+                <w:rStyle w:val="Hipervnculo"/>
+                <w:rFonts w:ascii="Times New Roman" w:eastAsiaTheme="minorHAnsi" w:hAnsi="Times New Roman"/>
+                <w:noProof/>
+              </w:rPr>
+              <w:t>a) Investigar el conjunto de sucesos que ocurren durante el encendido de la máquina.</w:t>
+            </w:r>
+            <w:r>
+              <w:rPr>
+                <w:noProof/>
+                <w:webHidden/>
+              </w:rPr>
+              <w:tab/>
+            </w:r>
+            <w:r>
+              <w:rPr>
+                <w:noProof/>
+                <w:webHidden/>
+              </w:rPr>
+              <w:fldChar w:fldCharType="begin"/>
+            </w:r>
+            <w:r>
+              <w:rPr>
+                <w:noProof/>
+                <w:webHidden/>
+              </w:rPr>
+              <w:instrText xml:space="preserve"> PAGEREF _Toc143960600 \h </w:instrText>
+            </w:r>
+            <w:r>
+              <w:rPr>
+                <w:noProof/>
+                <w:webHidden/>
+              </w:rPr>
+            </w:r>
+            <w:r>
+              <w:rPr>
+                <w:noProof/>
+                <w:webHidden/>
+              </w:rPr>
+              <w:fldChar w:fldCharType="separate"/>
+            </w:r>
+            <w:r>
+              <w:rPr>
+                <w:noProof/>
+                <w:webHidden/>
+              </w:rPr>
+              <w:t>3</w:t>
+            </w:r>
+            <w:r>
+              <w:rPr>
+                <w:noProof/>
+                <w:webHidden/>
+              </w:rPr>
+              <w:fldChar w:fldCharType="end"/>
+            </w:r>
+          </w:hyperlink>
+        </w:p>
+        <w:p>
+          <w:pPr>
+            <w:pStyle w:val="TDC3"/>
+            <w:tabs>
+              <w:tab w:val="right" w:leader="dot" w:pos="9395"/>
+            </w:tabs>
+            <w:rPr>
+              <w:rFonts w:cstheme="minorBidi"/>
+              <w:noProof/>
+              <w:kern w:val="2"/>
+              <w14:ligatures w14:val="standardContextual"/>
+            </w:rPr>
+          </w:pPr>
+          <w:hyperlink w:anchor="_Toc143960601" w:history="1">
+            <w:r>
+              <w:rPr>
+                <w:rStyle w:val="Hipervnculo"/>
+                <w:rFonts w:ascii="Times New Roman" w:eastAsiaTheme="minorHAnsi" w:hAnsi="Times New Roman"/>
+                <w:noProof/>
+              </w:rPr>
+              <w:t>Inicialización de la fuente de alimentación:</w:t>
+            </w:r>
+            <w:r>
+              <w:rPr>
+                <w:noProof/>
+                <w:webHidden/>
+              </w:rPr>
+              <w:tab/>
+            </w:r>
+            <w:r>
+              <w:rPr>
+                <w:noProof/>
+                <w:webHidden/>
+              </w:rPr>
+              <w:fldChar w:fldCharType="begin"/>
+            </w:r>
+            <w:r>
+              <w:rPr>
+                <w:noProof/>
+                <w:webHidden/>
+              </w:rPr>
+              <w:instrText xml:space="preserve"> PAGEREF _Toc143960601 \h </w:instrText>
+            </w:r>
+            <w:r>
+              <w:rPr>
+                <w:noProof/>
+                <w:webHidden/>
+              </w:rPr>
+            </w:r>
+            <w:r>
+              <w:rPr>
+                <w:noProof/>
+                <w:webHidden/>
+              </w:rPr>
+              <w:fldChar w:fldCharType="separate"/>
+            </w:r>
+            <w:r>
+              <w:rPr>
+                <w:noProof/>
+                <w:webHidden/>
+              </w:rPr>
+              <w:t>3</w:t>
+            </w:r>
+            <w:r>
+              <w:rPr>
+                <w:noProof/>
+                <w:webHidden/>
+              </w:rPr>
+              <w:fldChar w:fldCharType="end"/>
+            </w:r>
+          </w:hyperlink>
+        </w:p>
+        <w:p>
+          <w:pPr>
+            <w:pStyle w:val="TDC3"/>
+            <w:tabs>
+              <w:tab w:val="right" w:leader="dot" w:pos="9395"/>
+            </w:tabs>
+            <w:rPr>
+              <w:rFonts w:cstheme="minorBidi"/>
+              <w:noProof/>
+              <w:kern w:val="2"/>
+              <w14:ligatures w14:val="standardContextual"/>
+            </w:rPr>
+          </w:pPr>
+          <w:hyperlink w:anchor="_Toc143960602" w:history="1">
+            <w:r>
+              <w:rPr>
+                <w:rStyle w:val="Hipervnculo"/>
+                <w:rFonts w:ascii="Times New Roman" w:eastAsiaTheme="minorHAnsi" w:hAnsi="Times New Roman"/>
+                <w:noProof/>
+              </w:rPr>
+              <w:t>Inicialización del procesador:</w:t>
+            </w:r>
+            <w:r>
+              <w:rPr>
+                <w:noProof/>
+                <w:webHidden/>
+              </w:rPr>
+              <w:tab/>
+            </w:r>
+            <w:r>
+              <w:rPr>
+                <w:noProof/>
+                <w:webHidden/>
+              </w:rPr>
+              <w:fldChar w:fldCharType="begin"/>
+            </w:r>
+            <w:r>
+              <w:rPr>
+                <w:noProof/>
+                <w:webHidden/>
+              </w:rPr>
+              <w:instrText xml:space="preserve"> PAGEREF _Toc143960602 \h </w:instrText>
+            </w:r>
+            <w:r>
+              <w:rPr>
+                <w:noProof/>
+                <w:webHidden/>
+              </w:rPr>
+            </w:r>
+            <w:r>
+              <w:rPr>
+                <w:noProof/>
+                <w:webHidden/>
+              </w:rPr>
+              <w:fldChar w:fldCharType="separate"/>
+            </w:r>
+            <w:r>
+              <w:rPr>
+                <w:noProof/>
+                <w:webHidden/>
+              </w:rPr>
+              <w:t>3</w:t>
+            </w:r>
+            <w:r>
+              <w:rPr>
+                <w:noProof/>
+                <w:webHidden/>
+              </w:rPr>
+              <w:fldChar w:fldCharType="end"/>
+            </w:r>
+          </w:hyperlink>
+        </w:p>
+        <w:p>
+          <w:pPr>
+            <w:pStyle w:val="TDC3"/>
+            <w:tabs>
+              <w:tab w:val="right" w:leader="dot" w:pos="9395"/>
+            </w:tabs>
+            <w:rPr>
+              <w:rFonts w:cstheme="minorBidi"/>
+              <w:noProof/>
+              <w:kern w:val="2"/>
+              <w14:ligatures w14:val="standardContextual"/>
+            </w:rPr>
+          </w:pPr>
+          <w:hyperlink w:anchor="_Toc143960603" w:history="1">
+            <w:r>
+              <w:rPr>
+                <w:rStyle w:val="Hipervnculo"/>
+                <w:rFonts w:ascii="Times New Roman" w:eastAsiaTheme="minorHAnsi" w:hAnsi="Times New Roman"/>
+                <w:noProof/>
+              </w:rPr>
+              <w:t>Arranque de la placa base.</w:t>
+            </w:r>
+            <w:r>
+              <w:rPr>
+                <w:noProof/>
+                <w:webHidden/>
+              </w:rPr>
+              <w:tab/>
+            </w:r>
+            <w:r>
+              <w:rPr>
+                <w:noProof/>
+                <w:webHidden/>
+              </w:rPr>
+              <w:fldChar w:fldCharType="begin"/>
+            </w:r>
+            <w:r>
+              <w:rPr>
+                <w:noProof/>
+                <w:webHidden/>
+              </w:rPr>
+              <w:instrText xml:space="preserve"> PAGEREF _Toc143960603 \h </w:instrText>
+            </w:r>
+            <w:r>
+              <w:rPr>
+                <w:noProof/>
+                <w:webHidden/>
+              </w:rPr>
+            </w:r>
+            <w:r>
+              <w:rPr>
+                <w:noProof/>
+                <w:webHidden/>
+              </w:rPr>
+              <w:fldChar w:fldCharType="separate"/>
+            </w:r>
+            <w:r>
+              <w:rPr>
+                <w:noProof/>
+                <w:webHidden/>
+              </w:rPr>
+              <w:t>3</w:t>
+            </w:r>
+            <w:r>
+              <w:rPr>
+                <w:noProof/>
+                <w:webHidden/>
+              </w:rPr>
+              <w:fldChar w:fldCharType="end"/>
+            </w:r>
+          </w:hyperlink>
+        </w:p>
+        <w:p>
+          <w:pPr>
+            <w:pStyle w:val="TDC3"/>
+            <w:tabs>
+              <w:tab w:val="right" w:leader="dot" w:pos="9395"/>
+            </w:tabs>
+            <w:rPr>
+              <w:rFonts w:cstheme="minorBidi"/>
+              <w:noProof/>
+              <w:kern w:val="2"/>
+              <w14:ligatures w14:val="standardContextual"/>
+            </w:rPr>
+          </w:pPr>
+          <w:hyperlink w:anchor="_Toc143960604" w:history="1">
+            <w:r>
+              <w:rPr>
+                <w:rStyle w:val="Hipervnculo"/>
+                <w:rFonts w:ascii="Times New Roman" w:eastAsiaTheme="minorHAnsi" w:hAnsi="Times New Roman"/>
+                <w:noProof/>
+              </w:rPr>
+              <w:t>Comprobación de la memoria RAM:</w:t>
+            </w:r>
+            <w:r>
+              <w:rPr>
+                <w:noProof/>
+                <w:webHidden/>
+              </w:rPr>
+              <w:tab/>
+            </w:r>
+            <w:r>
+              <w:rPr>
+                <w:noProof/>
+                <w:webHidden/>
+              </w:rPr>
+              <w:fldChar w:fldCharType="begin"/>
+            </w:r>
+            <w:r>
+              <w:rPr>
+                <w:noProof/>
+                <w:webHidden/>
+              </w:rPr>
+              <w:instrText xml:space="preserve"> PAGEREF _Toc143960604 \h </w:instrText>
+            </w:r>
+            <w:r>
+              <w:rPr>
+                <w:noProof/>
+                <w:webHidden/>
+              </w:rPr>
+            </w:r>
+            <w:r>
+              <w:rPr>
+                <w:noProof/>
+                <w:webHidden/>
+              </w:rPr>
+              <w:fldChar w:fldCharType="separate"/>
+            </w:r>
+            <w:r>
+              <w:rPr>
+                <w:noProof/>
+                <w:webHidden/>
+              </w:rPr>
+              <w:t>3</w:t>
+            </w:r>
+            <w:r>
+              <w:rPr>
+                <w:noProof/>
+                <w:webHidden/>
+              </w:rPr>
+              <w:fldChar w:fldCharType="end"/>
+            </w:r>
+          </w:hyperlink>
+        </w:p>
+        <w:p>
+          <w:pPr>
+            <w:pStyle w:val="TDC3"/>
+            <w:tabs>
+              <w:tab w:val="right" w:leader="dot" w:pos="9395"/>
+            </w:tabs>
+            <w:rPr>
+              <w:rFonts w:cstheme="minorBidi"/>
+              <w:noProof/>
+              <w:kern w:val="2"/>
+              <w14:ligatures w14:val="standardContextual"/>
+            </w:rPr>
+          </w:pPr>
+          <w:hyperlink w:anchor="_Toc143960605" w:history="1">
+            <w:r>
+              <w:rPr>
+                <w:rStyle w:val="Hipervnculo"/>
+                <w:rFonts w:ascii="Times New Roman" w:eastAsiaTheme="minorHAnsi" w:hAnsi="Times New Roman"/>
+                <w:noProof/>
+              </w:rPr>
+              <w:t>Arranque de todos los buses primarios y secundarios</w:t>
+            </w:r>
+            <w:r>
+              <w:rPr>
+                <w:noProof/>
+                <w:webHidden/>
+              </w:rPr>
+              <w:tab/>
+            </w:r>
+            <w:r>
+              <w:rPr>
+                <w:noProof/>
+                <w:webHidden/>
+              </w:rPr>
+              <w:fldChar w:fldCharType="begin"/>
+            </w:r>
+            <w:r>
+              <w:rPr>
+                <w:noProof/>
+                <w:webHidden/>
+              </w:rPr>
+              <w:instrText xml:space="preserve"> PAGEREF _Toc143960605 \h </w:instrText>
+            </w:r>
+            <w:r>
+              <w:rPr>
+                <w:noProof/>
+                <w:webHidden/>
+              </w:rPr>
+            </w:r>
+            <w:r>
+              <w:rPr>
+                <w:noProof/>
+                <w:webHidden/>
+              </w:rPr>
+              <w:fldChar w:fldCharType="separate"/>
+            </w:r>
+            <w:r>
+              <w:rPr>
+                <w:noProof/>
+                <w:webHidden/>
+              </w:rPr>
+              <w:t>3</w:t>
+            </w:r>
+            <w:r>
+              <w:rPr>
+                <w:noProof/>
+                <w:webHidden/>
+              </w:rPr>
+              <w:fldChar w:fldCharType="end"/>
+            </w:r>
+          </w:hyperlink>
+        </w:p>
+        <w:p>
+          <w:pPr>
+            <w:pStyle w:val="TDC3"/>
+            <w:tabs>
+              <w:tab w:val="right" w:leader="dot" w:pos="9395"/>
+            </w:tabs>
+            <w:rPr>
+              <w:rFonts w:cstheme="minorBidi"/>
+              <w:noProof/>
+              <w:kern w:val="2"/>
+              <w14:ligatures w14:val="standardContextual"/>
+            </w:rPr>
+          </w:pPr>
+          <w:hyperlink w:anchor="_Toc143960606" w:history="1">
+            <w:r>
+              <w:rPr>
+                <w:rStyle w:val="Hipervnculo"/>
+                <w:rFonts w:ascii="Times New Roman" w:eastAsiaTheme="minorHAnsi" w:hAnsi="Times New Roman"/>
+                <w:noProof/>
+              </w:rPr>
+              <w:t>Arranque de la tarjeta gráfica:</w:t>
+            </w:r>
+            <w:r>
+              <w:rPr>
+                <w:noProof/>
+                <w:webHidden/>
+              </w:rPr>
+              <w:tab/>
+            </w:r>
+            <w:r>
+              <w:rPr>
+                <w:noProof/>
+                <w:webHidden/>
+              </w:rPr>
+              <w:fldChar w:fldCharType="begin"/>
+            </w:r>
+            <w:r>
+              <w:rPr>
+                <w:noProof/>
+                <w:webHidden/>
+              </w:rPr>
+              <w:instrText xml:space="preserve"> PAGEREF _Toc143960606 \h </w:instrText>
+            </w:r>
+            <w:r>
+              <w:rPr>
+                <w:noProof/>
+                <w:webHidden/>
+              </w:rPr>
+            </w:r>
+            <w:r>
+              <w:rPr>
+                <w:noProof/>
+                <w:webHidden/>
+              </w:rPr>
+              <w:fldChar w:fldCharType="separate"/>
+            </w:r>
+            <w:r>
+              <w:rPr>
+                <w:noProof/>
+                <w:webHidden/>
+              </w:rPr>
+              <w:t>3</w:t>
+            </w:r>
+            <w:r>
+              <w:rPr>
+                <w:noProof/>
+                <w:webHidden/>
+              </w:rPr>
+              <w:fldChar w:fldCharType="end"/>
+            </w:r>
+          </w:hyperlink>
+        </w:p>
+        <w:p>
+          <w:pPr>
+            <w:pStyle w:val="TDC3"/>
+            <w:tabs>
+              <w:tab w:val="right" w:leader="dot" w:pos="9395"/>
+            </w:tabs>
+            <w:rPr>
+              <w:rFonts w:cstheme="minorBidi"/>
+              <w:noProof/>
+              <w:kern w:val="2"/>
+              <w14:ligatures w14:val="standardContextual"/>
+            </w:rPr>
+          </w:pPr>
+          <w:hyperlink w:anchor="_Toc143960607" w:history="1">
+            <w:r>
+              <w:rPr>
+                <w:rStyle w:val="Hipervnculo"/>
+                <w:rFonts w:ascii="Times New Roman" w:eastAsiaTheme="minorHAnsi" w:hAnsi="Times New Roman"/>
+                <w:noProof/>
+              </w:rPr>
+              <w:t>Monitorización de las unidades de almacenamiento:</w:t>
+            </w:r>
+            <w:r>
+              <w:rPr>
+                <w:noProof/>
+                <w:webHidden/>
+              </w:rPr>
+              <w:tab/>
+            </w:r>
+            <w:r>
+              <w:rPr>
+                <w:noProof/>
+                <w:webHidden/>
+              </w:rPr>
+              <w:fldChar w:fldCharType="begin"/>
+            </w:r>
+            <w:r>
+              <w:rPr>
+                <w:noProof/>
+                <w:webHidden/>
+              </w:rPr>
+              <w:instrText xml:space="preserve"> PAGEREF _Toc143960607 \h </w:instrText>
+            </w:r>
+            <w:r>
+              <w:rPr>
+                <w:noProof/>
+                <w:webHidden/>
+              </w:rPr>
+            </w:r>
+            <w:r>
+              <w:rPr>
+                <w:noProof/>
+                <w:webHidden/>
+              </w:rPr>
+              <w:fldChar w:fldCharType="separate"/>
+            </w:r>
+            <w:r>
+              <w:rPr>
+                <w:noProof/>
+                <w:webHidden/>
+              </w:rPr>
+              <w:t>3</w:t>
+            </w:r>
+            <w:r>
+              <w:rPr>
+                <w:noProof/>
+                <w:webHidden/>
+              </w:rPr>
+              <w:fldChar w:fldCharType="end"/>
+            </w:r>
+          </w:hyperlink>
+        </w:p>
+        <w:p>
+          <w:pPr>
+            <w:pStyle w:val="TDC3"/>
+            <w:tabs>
+              <w:tab w:val="right" w:leader="dot" w:pos="9395"/>
+            </w:tabs>
+            <w:rPr>
+              <w:rFonts w:cstheme="minorBidi"/>
+              <w:noProof/>
+              <w:kern w:val="2"/>
+              <w14:ligatures w14:val="standardContextual"/>
+            </w:rPr>
+          </w:pPr>
+          <w:hyperlink w:anchor="_Toc143960608" w:history="1">
+            <w:r>
+              <w:rPr>
+                <w:rStyle w:val="Hipervnculo"/>
+                <w:rFonts w:ascii="Times New Roman" w:eastAsiaTheme="minorHAnsi" w:hAnsi="Times New Roman"/>
+                <w:noProof/>
+              </w:rPr>
+              <w:t>Finalización de P.O.S.T:</w:t>
+            </w:r>
+            <w:r>
+              <w:rPr>
+                <w:noProof/>
+                <w:webHidden/>
+              </w:rPr>
+              <w:tab/>
+            </w:r>
+            <w:r>
+              <w:rPr>
+                <w:noProof/>
+                <w:webHidden/>
+              </w:rPr>
+              <w:fldChar w:fldCharType="begin"/>
+            </w:r>
+            <w:r>
+              <w:rPr>
+                <w:noProof/>
+                <w:webHidden/>
+              </w:rPr>
+              <w:instrText xml:space="preserve"> PAGEREF _Toc143960608 \h </w:instrText>
+            </w:r>
+            <w:r>
+              <w:rPr>
+                <w:noProof/>
+                <w:webHidden/>
+              </w:rPr>
+            </w:r>
+            <w:r>
+              <w:rPr>
+                <w:noProof/>
+                <w:webHidden/>
+              </w:rPr>
+              <w:fldChar w:fldCharType="separate"/>
+            </w:r>
+            <w:r>
+              <w:rPr>
+                <w:noProof/>
+                <w:webHidden/>
+              </w:rPr>
+              <w:t>3</w:t>
+            </w:r>
+            <w:r>
+              <w:rPr>
+                <w:noProof/>
+                <w:webHidden/>
+              </w:rPr>
+              <w:fldChar w:fldCharType="end"/>
+            </w:r>
+          </w:hyperlink>
+        </w:p>
+        <w:p>
+          <w:pPr>
+            <w:pStyle w:val="TDC3"/>
+            <w:tabs>
+              <w:tab w:val="right" w:leader="dot" w:pos="9395"/>
+            </w:tabs>
+            <w:rPr>
+              <w:rFonts w:cstheme="minorBidi"/>
+              <w:noProof/>
+              <w:kern w:val="2"/>
+              <w14:ligatures w14:val="standardContextual"/>
+            </w:rPr>
+          </w:pPr>
+          <w:hyperlink w:anchor="_Toc143960609" w:history="1">
+            <w:r>
+              <w:rPr>
+                <w:rStyle w:val="Hipervnculo"/>
+                <w:rFonts w:ascii="Times New Roman" w:eastAsiaTheme="minorHAnsi" w:hAnsi="Times New Roman"/>
+                <w:noProof/>
+              </w:rPr>
+              <w:t>Se inicia la GUI de la BIOS/UEFI de la placa base:</w:t>
+            </w:r>
+            <w:r>
+              <w:rPr>
+                <w:noProof/>
+                <w:webHidden/>
+              </w:rPr>
+              <w:tab/>
+            </w:r>
+            <w:r>
+              <w:rPr>
+                <w:noProof/>
+                <w:webHidden/>
+              </w:rPr>
+              <w:fldChar w:fldCharType="begin"/>
+            </w:r>
+            <w:r>
+              <w:rPr>
+                <w:noProof/>
+                <w:webHidden/>
+              </w:rPr>
+              <w:instrText xml:space="preserve"> PAGEREF _Toc143960609 \h </w:instrText>
+            </w:r>
+            <w:r>
+              <w:rPr>
+                <w:noProof/>
+                <w:webHidden/>
+              </w:rPr>
+            </w:r>
+            <w:r>
+              <w:rPr>
+                <w:noProof/>
+                <w:webHidden/>
+              </w:rPr>
+              <w:fldChar w:fldCharType="separate"/>
+            </w:r>
+            <w:r>
+              <w:rPr>
+                <w:noProof/>
+                <w:webHidden/>
+              </w:rPr>
+              <w:t>4</w:t>
+            </w:r>
+            <w:r>
+              <w:rPr>
+                <w:noProof/>
+                <w:webHidden/>
+              </w:rPr>
+              <w:fldChar w:fldCharType="end"/>
+            </w:r>
+          </w:hyperlink>
+        </w:p>
+        <w:p>
+          <w:pPr>
+            <w:pStyle w:val="TDC3"/>
+            <w:tabs>
+              <w:tab w:val="right" w:leader="dot" w:pos="9395"/>
+            </w:tabs>
+            <w:rPr>
+              <w:rFonts w:cstheme="minorBidi"/>
+              <w:noProof/>
+              <w:kern w:val="2"/>
+              <w14:ligatures w14:val="standardContextual"/>
+            </w:rPr>
+          </w:pPr>
+          <w:hyperlink w:anchor="_Toc143960610" w:history="1">
+            <w:r>
+              <w:rPr>
+                <w:rStyle w:val="Hipervnculo"/>
+                <w:rFonts w:ascii="Times New Roman" w:eastAsiaTheme="minorHAnsi" w:hAnsi="Times New Roman"/>
+                <w:noProof/>
+              </w:rPr>
+              <w:t>Carga del sistema operativo:</w:t>
+            </w:r>
+            <w:r>
+              <w:rPr>
+                <w:noProof/>
+                <w:webHidden/>
+              </w:rPr>
+              <w:tab/>
+            </w:r>
+            <w:r>
+              <w:rPr>
+                <w:noProof/>
+                <w:webHidden/>
+              </w:rPr>
+              <w:fldChar w:fldCharType="begin"/>
+            </w:r>
+            <w:r>
+              <w:rPr>
+                <w:noProof/>
+                <w:webHidden/>
+              </w:rPr>
+              <w:instrText xml:space="preserve"> PAGEREF _Toc143960610 \h </w:instrText>
+            </w:r>
+            <w:r>
+              <w:rPr>
+                <w:noProof/>
+                <w:webHidden/>
+              </w:rPr>
+            </w:r>
+            <w:r>
+              <w:rPr>
+                <w:noProof/>
+                <w:webHidden/>
+              </w:rPr>
+              <w:fldChar w:fldCharType="separate"/>
+            </w:r>
+            <w:r>
+              <w:rPr>
+                <w:noProof/>
+                <w:webHidden/>
+              </w:rPr>
+              <w:t>4</w:t>
+            </w:r>
+            <w:r>
+              <w:rPr>
+                <w:noProof/>
+                <w:webHidden/>
+              </w:rPr>
+              <w:fldChar w:fldCharType="end"/>
+            </w:r>
+          </w:hyperlink>
+        </w:p>
+        <w:p>
+          <w:pPr>
+            <w:pStyle w:val="TDC2"/>
+            <w:tabs>
+              <w:tab w:val="right" w:leader="dot" w:pos="9395"/>
+            </w:tabs>
+            <w:rPr>
+              <w:rFonts w:cstheme="minorBidi"/>
+              <w:noProof/>
+              <w:kern w:val="2"/>
+              <w14:ligatures w14:val="standardContextual"/>
+            </w:rPr>
+          </w:pPr>
+          <w:hyperlink w:anchor="_Toc143960611" w:history="1">
+            <w:r>
+              <w:rPr>
+                <w:rStyle w:val="Hipervnculo"/>
+                <w:rFonts w:ascii="Times New Roman" w:eastAsiaTheme="minorHAnsi" w:hAnsi="Times New Roman"/>
+                <w:noProof/>
+              </w:rPr>
+              <w:t>b) Una vez recolectada la información realice una tabla donde exponga cada uno de los sucesos que involucran las fases de arranque de hardware y software.</w:t>
+            </w:r>
+            <w:r>
+              <w:rPr>
+                <w:noProof/>
+                <w:webHidden/>
+              </w:rPr>
+              <w:tab/>
+            </w:r>
+            <w:r>
+              <w:rPr>
+                <w:noProof/>
+                <w:webHidden/>
+              </w:rPr>
+              <w:fldChar w:fldCharType="begin"/>
+            </w:r>
+            <w:r>
+              <w:rPr>
+                <w:noProof/>
+                <w:webHidden/>
+              </w:rPr>
+              <w:instrText xml:space="preserve"> PAGEREF _Toc143960611 \h </w:instrText>
+            </w:r>
+            <w:r>
+              <w:rPr>
+                <w:noProof/>
+                <w:webHidden/>
+              </w:rPr>
+            </w:r>
+            <w:r>
+              <w:rPr>
+                <w:noProof/>
+                <w:webHidden/>
+              </w:rPr>
+              <w:fldChar w:fldCharType="separate"/>
+            </w:r>
+            <w:r>
+              <w:rPr>
+                <w:noProof/>
+                <w:webHidden/>
+              </w:rPr>
+              <w:t>4</w:t>
+            </w:r>
+            <w:r>
+              <w:rPr>
+                <w:noProof/>
+                <w:webHidden/>
+              </w:rPr>
+              <w:fldChar w:fldCharType="end"/>
+            </w:r>
+          </w:hyperlink>
+        </w:p>
+        <w:p>
+          <w:pPr>
+            <w:pStyle w:val="TDC3"/>
+            <w:tabs>
+              <w:tab w:val="right" w:leader="dot" w:pos="9395"/>
+            </w:tabs>
+            <w:rPr>
+              <w:rFonts w:cstheme="minorBidi"/>
+              <w:noProof/>
+              <w:kern w:val="2"/>
+              <w14:ligatures w14:val="standardContextual"/>
+            </w:rPr>
+          </w:pPr>
+          <w:hyperlink w:anchor="_Toc143960612" w:history="1">
+            <w:r>
+              <w:rPr>
+                <w:rStyle w:val="Hipervnculo"/>
+                <w:rFonts w:ascii="Times New Roman" w:eastAsiaTheme="minorHAnsi" w:hAnsi="Times New Roman"/>
+                <w:noProof/>
+              </w:rPr>
+              <w:t>Fase de arranque de hardware:</w:t>
+            </w:r>
+            <w:r>
+              <w:rPr>
+                <w:noProof/>
+                <w:webHidden/>
+              </w:rPr>
+              <w:tab/>
+            </w:r>
+            <w:r>
+              <w:rPr>
+                <w:noProof/>
+                <w:webHidden/>
+              </w:rPr>
+              <w:fldChar w:fldCharType="begin"/>
+            </w:r>
+            <w:r>
+              <w:rPr>
+                <w:noProof/>
+                <w:webHidden/>
+              </w:rPr>
+              <w:instrText xml:space="preserve"> PAGEREF _Toc143960612 \h </w:instrText>
+            </w:r>
+            <w:r>
+              <w:rPr>
+                <w:noProof/>
+                <w:webHidden/>
+              </w:rPr>
+            </w:r>
+            <w:r>
+              <w:rPr>
+                <w:noProof/>
+                <w:webHidden/>
+              </w:rPr>
+              <w:fldChar w:fldCharType="separate"/>
+            </w:r>
+            <w:r>
+              <w:rPr>
+                <w:noProof/>
+                <w:webHidden/>
+              </w:rPr>
+              <w:t>4</w:t>
+            </w:r>
+            <w:r>
+              <w:rPr>
+                <w:noProof/>
+                <w:webHidden/>
+              </w:rPr>
+              <w:fldChar w:fldCharType="end"/>
+            </w:r>
+          </w:hyperlink>
+        </w:p>
+        <w:p>
+          <w:pPr>
+            <w:pStyle w:val="TDC3"/>
+            <w:tabs>
+              <w:tab w:val="right" w:leader="dot" w:pos="9395"/>
+            </w:tabs>
+            <w:rPr>
+              <w:rFonts w:cstheme="minorBidi"/>
+              <w:noProof/>
+              <w:kern w:val="2"/>
+              <w14:ligatures w14:val="standardContextual"/>
+            </w:rPr>
+          </w:pPr>
+          <w:hyperlink w:anchor="_Toc143960613" w:history="1">
+            <w:r>
+              <w:rPr>
+                <w:rStyle w:val="Hipervnculo"/>
+                <w:rFonts w:ascii="Times New Roman" w:eastAsiaTheme="minorHAnsi" w:hAnsi="Times New Roman"/>
+                <w:noProof/>
+              </w:rPr>
+              <w:t>Fase de arranque de software:</w:t>
+            </w:r>
+            <w:r>
+              <w:rPr>
+                <w:noProof/>
+                <w:webHidden/>
+              </w:rPr>
+              <w:tab/>
+            </w:r>
+            <w:r>
+              <w:rPr>
+                <w:noProof/>
+                <w:webHidden/>
+              </w:rPr>
+              <w:fldChar w:fldCharType="begin"/>
+            </w:r>
+            <w:r>
+              <w:rPr>
+                <w:noProof/>
+                <w:webHidden/>
+              </w:rPr>
+              <w:instrText xml:space="preserve"> PAGEREF _Toc143960613 \h </w:instrText>
+            </w:r>
+            <w:r>
+              <w:rPr>
+                <w:noProof/>
+                <w:webHidden/>
+              </w:rPr>
+            </w:r>
+            <w:r>
+              <w:rPr>
+                <w:noProof/>
+                <w:webHidden/>
+              </w:rPr>
+              <w:fldChar w:fldCharType="separate"/>
+            </w:r>
+            <w:r>
+              <w:rPr>
+                <w:noProof/>
+                <w:webHidden/>
+              </w:rPr>
+              <w:t>5</w:t>
+            </w:r>
+            <w:r>
+              <w:rPr>
+                <w:noProof/>
+                <w:webHidden/>
+              </w:rPr>
+              <w:fldChar w:fldCharType="end"/>
+            </w:r>
+          </w:hyperlink>
+        </w:p>
+        <w:p>
+          <w:pPr>
+            <w:pStyle w:val="TDC2"/>
+            <w:tabs>
+              <w:tab w:val="right" w:leader="dot" w:pos="9395"/>
+            </w:tabs>
+            <w:rPr>
+              <w:rFonts w:cstheme="minorBidi"/>
+              <w:noProof/>
+              <w:kern w:val="2"/>
+              <w14:ligatures w14:val="standardContextual"/>
+            </w:rPr>
+          </w:pPr>
+          <w:hyperlink w:anchor="_Toc143960614" w:history="1">
+            <w:r>
+              <w:rPr>
+                <w:rStyle w:val="Hipervnculo"/>
+                <w:rFonts w:ascii="Times New Roman" w:eastAsiaTheme="minorHAnsi" w:hAnsi="Times New Roman"/>
+                <w:noProof/>
+              </w:rPr>
+              <w:t>c) Incluir un diagrama de elaboración propia donde ilustre su percepción de ambas fases.</w:t>
+            </w:r>
+            <w:r>
+              <w:rPr>
+                <w:noProof/>
+                <w:webHidden/>
+              </w:rPr>
+              <w:tab/>
+            </w:r>
+            <w:r>
+              <w:rPr>
+                <w:noProof/>
+                <w:webHidden/>
+              </w:rPr>
+              <w:fldChar w:fldCharType="begin"/>
+            </w:r>
+            <w:r>
+              <w:rPr>
+                <w:noProof/>
+                <w:webHidden/>
+              </w:rPr>
+              <w:instrText xml:space="preserve"> PAGEREF _Toc143960614 \h </w:instrText>
+            </w:r>
+            <w:r>
+              <w:rPr>
+                <w:noProof/>
+                <w:webHidden/>
+              </w:rPr>
+            </w:r>
+            <w:r>
+              <w:rPr>
+                <w:noProof/>
+                <w:webHidden/>
+              </w:rPr>
+              <w:fldChar w:fldCharType="separate"/>
+            </w:r>
+            <w:r>
+              <w:rPr>
+                <w:noProof/>
+                <w:webHidden/>
+              </w:rPr>
+              <w:t>6</w:t>
+            </w:r>
+            <w:r>
+              <w:rPr>
+                <w:noProof/>
+                <w:webHidden/>
+              </w:rPr>
+              <w:fldChar w:fldCharType="end"/>
+            </w:r>
+          </w:hyperlink>
+        </w:p>
+        <w:p>
+          <w:pPr>
+            <w:pStyle w:val="TDC2"/>
+            <w:tabs>
+              <w:tab w:val="right" w:leader="dot" w:pos="9395"/>
+            </w:tabs>
+            <w:rPr>
+              <w:rFonts w:cstheme="minorBidi"/>
+              <w:noProof/>
+              <w:kern w:val="2"/>
+              <w14:ligatures w14:val="standardContextual"/>
+            </w:rPr>
+          </w:pPr>
+          <w:hyperlink w:anchor="_Toc143960615" w:history="1">
+            <w:r>
+              <w:rPr>
+                <w:rStyle w:val="Hipervnculo"/>
+                <w:rFonts w:ascii="Times New Roman" w:eastAsiaTheme="minorHAnsi" w:hAnsi="Times New Roman"/>
+                <w:noProof/>
+              </w:rPr>
+              <w:t xml:space="preserve">d) Genere una </w:t>
+            </w:r>
+            <w:r>
+              <w:rPr>
+                <w:rStyle w:val="Hipervnculo"/>
+                <w:rFonts w:ascii="Times New Roman" w:eastAsiaTheme="minorHAnsi" w:hAnsi="Times New Roman"/>
+                <w:b/>
+                <w:bCs/>
+                <w:noProof/>
+              </w:rPr>
+              <w:t>conclusión</w:t>
+            </w:r>
+            <w:r>
+              <w:rPr>
+                <w:rStyle w:val="Hipervnculo"/>
+                <w:rFonts w:ascii="Times New Roman" w:eastAsiaTheme="minorHAnsi" w:hAnsi="Times New Roman"/>
+                <w:noProof/>
+              </w:rPr>
+              <w:t xml:space="preserve"> sobre lo que ha aprendido en esta actividad.</w:t>
+            </w:r>
+            <w:r>
+              <w:rPr>
+                <w:noProof/>
+                <w:webHidden/>
+              </w:rPr>
+              <w:tab/>
+            </w:r>
+            <w:r>
+              <w:rPr>
+                <w:noProof/>
+                <w:webHidden/>
+              </w:rPr>
+              <w:fldChar w:fldCharType="begin"/>
+            </w:r>
+            <w:r>
+              <w:rPr>
+                <w:noProof/>
+                <w:webHidden/>
+              </w:rPr>
+              <w:instrText xml:space="preserve"> PAGEREF _Toc143960615 \h </w:instrText>
+            </w:r>
+            <w:r>
+              <w:rPr>
+                <w:noProof/>
+                <w:webHidden/>
+              </w:rPr>
+            </w:r>
+            <w:r>
+              <w:rPr>
+                <w:noProof/>
+                <w:webHidden/>
+              </w:rPr>
+              <w:fldChar w:fldCharType="separate"/>
+            </w:r>
+            <w:r>
+              <w:rPr>
+                <w:noProof/>
+                <w:webHidden/>
+              </w:rPr>
+              <w:t>8</w:t>
+            </w:r>
+            <w:r>
+              <w:rPr>
+                <w:noProof/>
+                <w:webHidden/>
+              </w:rPr>
+              <w:fldChar w:fldCharType="end"/>
+            </w:r>
+          </w:hyperlink>
+        </w:p>
+        <w:p>
+          <w:pPr>
+            <w:pStyle w:val="TDC1"/>
+            <w:tabs>
+              <w:tab w:val="right" w:leader="dot" w:pos="9395"/>
+            </w:tabs>
+            <w:rPr>
+              <w:rFonts w:eastAsiaTheme="minorEastAsia"/>
+              <w:noProof/>
+              <w:lang w:eastAsia="es-MX"/>
+            </w:rPr>
+          </w:pPr>
+          <w:hyperlink w:anchor="_Toc143960616" w:history="1">
+            <w:r>
+              <w:rPr>
+                <w:rStyle w:val="Hipervnculo"/>
+                <w:noProof/>
+                <w:lang w:val="es-ES"/>
+              </w:rPr>
+              <w:t>Bibliografía</w:t>
+            </w:r>
+            <w:r>
+              <w:rPr>
+                <w:noProof/>
+                <w:webHidden/>
+              </w:rPr>
+              <w:tab/>
+            </w:r>
+            <w:r>
+              <w:rPr>
+                <w:noProof/>
+                <w:webHidden/>
+              </w:rPr>
+              <w:fldChar w:fldCharType="begin"/>
+            </w:r>
+            <w:r>
+              <w:rPr>
+                <w:noProof/>
+                <w:webHidden/>
+              </w:rPr>
+              <w:instrText xml:space="preserve"> PAGEREF _Toc143960616 \h </w:instrText>
+            </w:r>
+            <w:r>
+              <w:rPr>
+                <w:noProof/>
+                <w:webHidden/>
+              </w:rPr>
+            </w:r>
+            <w:r>
+              <w:rPr>
+                <w:noProof/>
+                <w:webHidden/>
+              </w:rPr>
+              <w:fldChar w:fldCharType="separate"/>
+            </w:r>
+            <w:r>
+              <w:rPr>
+                <w:noProof/>
+                <w:webHidden/>
+              </w:rPr>
+              <w:t>8</w:t>
+            </w:r>
+            <w:r>
+              <w:rPr>
+                <w:noProof/>
+                <w:webHidden/>
+              </w:rPr>
+              <w:fldChar w:fldCharType="end"/>
+            </w:r>
+          </w:hyperlink>
+        </w:p>
+        <w:p>
+          <w:r>
+            <w:rPr>
+              <w:b/>
+              <w:bCs/>
+              <w:lang w:val="es-ES"/>
+            </w:rPr>
+            <w:fldChar w:fldCharType="end"/>
+          </w:r>
+        </w:p>
+      </w:sdtContent>
+    </w:sdt>
+    <w:p>
+      <w:pPr>
         <w:spacing w:before="120" w:after="0"/>
         <w:jc w:val="both"/>
         <w:rPr>
@@ -281,14 +1851,329 @@
           <w:szCs w:val="24"/>
         </w:rPr>
       </w:pPr>
-      <w:r>
-        <w:rPr>
-          <w:rFonts w:ascii="Times New Roman" w:hAnsi="Times New Roman" w:cs="Times New Roman"/>
-          <w:sz w:val="24"/>
-          <w:szCs w:val="24"/>
+    </w:p>
+    <w:p>
+      <w:pPr>
+        <w:pStyle w:val="Ttulo2"/>
+        <w:rPr>
+          <w:rFonts w:ascii="Times New Roman" w:eastAsiaTheme="minorHAnsi" w:hAnsi="Times New Roman" w:cs="Times New Roman"/>
+          <w:color w:val="auto"/>
+          <w:sz w:val="24"/>
+          <w:szCs w:val="24"/>
+        </w:rPr>
+      </w:pPr>
+      <w:bookmarkStart w:id="1" w:name="_Toc143960598"/>
+      <w:r>
+        <w:rPr>
+          <w:rFonts w:ascii="Times New Roman" w:eastAsiaTheme="minorHAnsi" w:hAnsi="Times New Roman" w:cs="Times New Roman"/>
+          <w:color w:val="auto"/>
+          <w:sz w:val="24"/>
+          <w:szCs w:val="24"/>
+        </w:rPr>
+        <w:t xml:space="preserve">Tabla de </w:t>
+      </w:r>
+      <w:proofErr w:type="spellStart"/>
+      <w:r>
+        <w:rPr>
+          <w:rFonts w:ascii="Times New Roman" w:eastAsiaTheme="minorHAnsi" w:hAnsi="Times New Roman" w:cs="Times New Roman"/>
+          <w:color w:val="auto"/>
+          <w:sz w:val="24"/>
+          <w:szCs w:val="24"/>
+        </w:rPr>
+        <w:t>imagenes</w:t>
+      </w:r>
+      <w:bookmarkEnd w:id="1"/>
+      <w:proofErr w:type="spellEnd"/>
+    </w:p>
+    <w:p>
+      <w:pPr>
+        <w:pStyle w:val="Tabladeilustraciones"/>
+        <w:tabs>
+          <w:tab w:val="right" w:leader="underscore" w:pos="9395"/>
+        </w:tabs>
+        <w:rPr>
+          <w:rFonts w:eastAsiaTheme="minorEastAsia" w:cstheme="minorBidi"/>
+          <w:i w:val="0"/>
+          <w:iCs w:val="0"/>
+          <w:noProof/>
+          <w:sz w:val="22"/>
+          <w:szCs w:val="22"/>
+          <w:lang w:eastAsia="es-MX"/>
+        </w:rPr>
+      </w:pPr>
+      <w:r>
+        <w:rPr>
+          <w:rFonts w:ascii="Times New Roman" w:hAnsi="Times New Roman" w:cs="Times New Roman"/>
+          <w:i w:val="0"/>
+          <w:iCs w:val="0"/>
+          <w:sz w:val="24"/>
+          <w:szCs w:val="24"/>
+        </w:rPr>
+        <w:fldChar w:fldCharType="begin"/>
+      </w:r>
+      <w:r>
+        <w:rPr>
+          <w:rFonts w:ascii="Times New Roman" w:hAnsi="Times New Roman" w:cs="Times New Roman"/>
+          <w:i w:val="0"/>
+          <w:iCs w:val="0"/>
+          <w:sz w:val="24"/>
+          <w:szCs w:val="24"/>
+        </w:rPr>
+        <w:instrText xml:space="preserve"> TOC \h \z \t "Tabla de ilustraciones" \c "Ilustración" </w:instrText>
+      </w:r>
+      <w:r>
+        <w:rPr>
+          <w:rFonts w:ascii="Times New Roman" w:hAnsi="Times New Roman" w:cs="Times New Roman"/>
+          <w:i w:val="0"/>
+          <w:iCs w:val="0"/>
+          <w:sz w:val="24"/>
+          <w:szCs w:val="24"/>
+        </w:rPr>
+        <w:fldChar w:fldCharType="separate"/>
+      </w:r>
+      <w:hyperlink r:id="rId9" w:anchor="_Toc143960153" w:history="1">
+        <w:r>
+          <w:rPr>
+            <w:rStyle w:val="Hipervnculo"/>
+            <w:noProof/>
+          </w:rPr>
+          <w:t>Ilustración 1 Arranque de Hardware</w:t>
+        </w:r>
+        <w:r>
+          <w:rPr>
+            <w:noProof/>
+            <w:webHidden/>
+          </w:rPr>
+          <w:tab/>
+        </w:r>
+        <w:r>
+          <w:rPr>
+            <w:noProof/>
+            <w:webHidden/>
+          </w:rPr>
+          <w:fldChar w:fldCharType="begin"/>
+        </w:r>
+        <w:r>
+          <w:rPr>
+            <w:noProof/>
+            <w:webHidden/>
+          </w:rPr>
+          <w:instrText xml:space="preserve"> PAGEREF _Toc143960153 \h </w:instrText>
+        </w:r>
+        <w:r>
+          <w:rPr>
+            <w:noProof/>
+            <w:webHidden/>
+          </w:rPr>
+        </w:r>
+        <w:r>
+          <w:rPr>
+            <w:noProof/>
+            <w:webHidden/>
+          </w:rPr>
+          <w:fldChar w:fldCharType="separate"/>
+        </w:r>
+        <w:r>
+          <w:rPr>
+            <w:noProof/>
+            <w:webHidden/>
+          </w:rPr>
+          <w:t>4</w:t>
+        </w:r>
+        <w:r>
+          <w:rPr>
+            <w:noProof/>
+            <w:webHidden/>
+          </w:rPr>
+          <w:fldChar w:fldCharType="end"/>
+        </w:r>
+      </w:hyperlink>
+    </w:p>
+    <w:p>
+      <w:pPr>
+        <w:pStyle w:val="Tabladeilustraciones"/>
+        <w:tabs>
+          <w:tab w:val="right" w:leader="underscore" w:pos="9395"/>
+        </w:tabs>
+        <w:rPr>
+          <w:rFonts w:eastAsiaTheme="minorEastAsia" w:cstheme="minorBidi"/>
+          <w:i w:val="0"/>
+          <w:iCs w:val="0"/>
+          <w:noProof/>
+          <w:sz w:val="22"/>
+          <w:szCs w:val="22"/>
+          <w:lang w:eastAsia="es-MX"/>
+        </w:rPr>
+      </w:pPr>
+      <w:hyperlink r:id="rId10" w:anchor="_Toc143960154" w:history="1">
+        <w:r>
+          <w:rPr>
+            <w:rStyle w:val="Hipervnculo"/>
+            <w:noProof/>
+          </w:rPr>
+          <w:t>Ilustración 2 almacenamiento secundario</w:t>
+        </w:r>
+        <w:r>
+          <w:rPr>
+            <w:noProof/>
+            <w:webHidden/>
+          </w:rPr>
+          <w:tab/>
+        </w:r>
+        <w:r>
+          <w:rPr>
+            <w:noProof/>
+            <w:webHidden/>
+          </w:rPr>
+          <w:fldChar w:fldCharType="begin"/>
+        </w:r>
+        <w:r>
+          <w:rPr>
+            <w:noProof/>
+            <w:webHidden/>
+          </w:rPr>
+          <w:instrText xml:space="preserve"> PAGEREF _Toc143960154 \h </w:instrText>
+        </w:r>
+        <w:r>
+          <w:rPr>
+            <w:noProof/>
+            <w:webHidden/>
+          </w:rPr>
+        </w:r>
+        <w:r>
+          <w:rPr>
+            <w:noProof/>
+            <w:webHidden/>
+          </w:rPr>
+          <w:fldChar w:fldCharType="separate"/>
+        </w:r>
+        <w:r>
+          <w:rPr>
+            <w:noProof/>
+            <w:webHidden/>
+          </w:rPr>
+          <w:t>5</w:t>
+        </w:r>
+        <w:r>
+          <w:rPr>
+            <w:noProof/>
+            <w:webHidden/>
+          </w:rPr>
+          <w:fldChar w:fldCharType="end"/>
+        </w:r>
+      </w:hyperlink>
+    </w:p>
+    <w:p>
+      <w:pPr>
+        <w:rPr>
+          <w:rFonts w:ascii="Times New Roman" w:hAnsi="Times New Roman" w:cs="Times New Roman"/>
+          <w:sz w:val="24"/>
+          <w:szCs w:val="24"/>
+        </w:rPr>
+      </w:pPr>
+      <w:r>
+        <w:rPr>
+          <w:rFonts w:ascii="Times New Roman" w:hAnsi="Times New Roman" w:cs="Times New Roman"/>
+          <w:i/>
+          <w:iCs/>
+          <w:sz w:val="24"/>
+          <w:szCs w:val="24"/>
+        </w:rPr>
+        <w:fldChar w:fldCharType="end"/>
+      </w:r>
+      <w:r>
+        <w:rPr>
+          <w:rFonts w:ascii="Times New Roman" w:hAnsi="Times New Roman" w:cs="Times New Roman"/>
+          <w:sz w:val="24"/>
+          <w:szCs w:val="24"/>
+        </w:rPr>
+        <w:br w:type="page"/>
+      </w:r>
+    </w:p>
+    <w:p>
+      <w:pPr>
+        <w:pStyle w:val="Ttulo2"/>
+        <w:rPr>
+          <w:rFonts w:ascii="Times New Roman" w:eastAsiaTheme="minorHAnsi" w:hAnsi="Times New Roman" w:cs="Times New Roman"/>
+          <w:b/>
+          <w:bCs/>
+          <w:color w:val="auto"/>
+          <w:sz w:val="24"/>
+          <w:szCs w:val="24"/>
+        </w:rPr>
+      </w:pPr>
+      <w:bookmarkStart w:id="2" w:name="_Toc143960599"/>
+      <w:r>
+        <w:rPr>
+          <w:rFonts w:ascii="Times New Roman" w:eastAsiaTheme="minorHAnsi" w:hAnsi="Times New Roman" w:cs="Times New Roman"/>
+          <w:b/>
+          <w:bCs/>
+          <w:color w:val="auto"/>
+          <w:sz w:val="24"/>
+          <w:szCs w:val="24"/>
+        </w:rPr>
+        <w:lastRenderedPageBreak/>
+        <w:t>Desarrollo de actividad</w:t>
+      </w:r>
+      <w:bookmarkEnd w:id="2"/>
+    </w:p>
+    <w:p>
+      <w:pPr>
+        <w:pStyle w:val="Ttulo2"/>
+        <w:rPr>
+          <w:rFonts w:ascii="Times New Roman" w:eastAsiaTheme="minorHAnsi" w:hAnsi="Times New Roman" w:cs="Times New Roman"/>
+          <w:color w:val="auto"/>
+          <w:sz w:val="24"/>
+          <w:szCs w:val="24"/>
+        </w:rPr>
+      </w:pPr>
+      <w:bookmarkStart w:id="3" w:name="_Toc143960600"/>
+      <w:r>
+        <w:rPr>
+          <w:rFonts w:ascii="Times New Roman" w:eastAsiaTheme="minorHAnsi" w:hAnsi="Times New Roman" w:cs="Times New Roman"/>
+          <w:color w:val="auto"/>
+          <w:sz w:val="24"/>
+          <w:szCs w:val="24"/>
+        </w:rPr>
+        <w:t>a)</w:t>
+      </w:r>
+      <w:r>
+        <w:rPr>
+          <w:rFonts w:ascii="Times New Roman" w:eastAsiaTheme="minorHAnsi" w:hAnsi="Times New Roman" w:cs="Times New Roman"/>
+          <w:color w:val="auto"/>
+          <w:sz w:val="24"/>
+          <w:szCs w:val="24"/>
+        </w:rPr>
+        <w:t xml:space="preserve"> I</w:t>
+      </w:r>
+      <w:r>
+        <w:rPr>
+          <w:rFonts w:ascii="Times New Roman" w:eastAsiaTheme="minorHAnsi" w:hAnsi="Times New Roman" w:cs="Times New Roman"/>
+          <w:color w:val="auto"/>
+          <w:sz w:val="24"/>
+          <w:szCs w:val="24"/>
+        </w:rPr>
+        <w:t>nvestigar el conjunto de sucesos que ocurren durante el encendido de la máquina.</w:t>
+      </w:r>
+      <w:bookmarkEnd w:id="3"/>
+    </w:p>
+    <w:p>
+      <w:pPr>
+        <w:pStyle w:val="Ttulo3"/>
+        <w:rPr>
+          <w:rFonts w:ascii="Times New Roman" w:eastAsiaTheme="minorHAnsi" w:hAnsi="Times New Roman" w:cs="Times New Roman"/>
+          <w:color w:val="auto"/>
+        </w:rPr>
+      </w:pPr>
+      <w:bookmarkStart w:id="4" w:name="_Toc143960601"/>
+      <w:r>
+        <w:rPr>
+          <w:rFonts w:ascii="Times New Roman" w:eastAsiaTheme="minorHAnsi" w:hAnsi="Times New Roman" w:cs="Times New Roman"/>
+          <w:color w:val="auto"/>
         </w:rPr>
         <w:t>Inicialización de la fuente de alimentación:</w:t>
       </w:r>
+      <w:bookmarkEnd w:id="4"/>
     </w:p>
     <w:p>
       <w:pPr>
@@ -308,32 +2193,44 @@
           <w:sz w:val="24"/>
           <w:szCs w:val="24"/>
         </w:rPr>
-        <w:t>Sucede al pulsar el btn. De encendido del PC, hace un contacto que funciona como señal de arranque de la placa base, esta misma señal sirve para activar la fuente de alimentación</w:t>
-      </w:r>
-    </w:p>
-    <w:p>
-      <w:pPr>
-        <w:pStyle w:val="Prrafodelista"/>
-        <w:numPr>
-          <w:ilvl w:val="0"/>
-          <w:numId w:val="1"/>
-        </w:numPr>
-        <w:spacing w:before="120" w:after="0"/>
-        <w:jc w:val="both"/>
-        <w:rPr>
-          <w:rFonts w:ascii="Times New Roman" w:hAnsi="Times New Roman" w:cs="Times New Roman"/>
-          <w:sz w:val="24"/>
-          <w:szCs w:val="24"/>
-        </w:rPr>
-      </w:pPr>
-      <w:r>
-        <w:rPr>
-          <w:rFonts w:ascii="Times New Roman" w:hAnsi="Times New Roman" w:cs="Times New Roman"/>
-          <w:sz w:val="24"/>
-          <w:szCs w:val="24"/>
+        <w:t xml:space="preserve">Sucede al pulsar el </w:t>
+      </w:r>
+      <w:proofErr w:type="spellStart"/>
+      <w:r>
+        <w:rPr>
+          <w:rFonts w:ascii="Times New Roman" w:hAnsi="Times New Roman" w:cs="Times New Roman"/>
+          <w:sz w:val="24"/>
+          <w:szCs w:val="24"/>
+        </w:rPr>
+        <w:t>btn</w:t>
+      </w:r>
+      <w:proofErr w:type="spellEnd"/>
+      <w:r>
+        <w:rPr>
+          <w:rFonts w:ascii="Times New Roman" w:hAnsi="Times New Roman" w:cs="Times New Roman"/>
+          <w:sz w:val="24"/>
+          <w:szCs w:val="24"/>
+        </w:rPr>
+        <w:t>. De encendido del PC, hace un contacto que funciona como señal de arranque de la placa base, esta misma señal sirve para activar la fuente de alimentación</w:t>
+      </w:r>
+    </w:p>
+    <w:p>
+      <w:pPr>
+        <w:pStyle w:val="Ttulo3"/>
+        <w:rPr>
+          <w:rFonts w:ascii="Times New Roman" w:eastAsiaTheme="minorHAnsi" w:hAnsi="Times New Roman" w:cs="Times New Roman"/>
+          <w:color w:val="auto"/>
+        </w:rPr>
+      </w:pPr>
+      <w:bookmarkStart w:id="5" w:name="_Toc143960602"/>
+      <w:r>
+        <w:rPr>
+          <w:rFonts w:ascii="Times New Roman" w:eastAsiaTheme="minorHAnsi" w:hAnsi="Times New Roman" w:cs="Times New Roman"/>
+          <w:color w:val="auto"/>
         </w:rPr>
         <w:t>Inicialización del procesador:</w:t>
       </w:r>
+      <w:bookmarkEnd w:id="5"/>
     </w:p>
     <w:p>
       <w:pPr>
@@ -434,27 +2331,21 @@
     </w:p>
     <w:p>
       <w:pPr>
-        <w:pStyle w:val="Prrafodelista"/>
-        <w:numPr>
-          <w:ilvl w:val="0"/>
-          <w:numId w:val="1"/>
-        </w:numPr>
-        <w:spacing w:before="120" w:after="0"/>
-        <w:jc w:val="both"/>
-        <w:rPr>
-          <w:rFonts w:ascii="Times New Roman" w:hAnsi="Times New Roman" w:cs="Times New Roman"/>
-          <w:sz w:val="24"/>
-          <w:szCs w:val="24"/>
-        </w:rPr>
-      </w:pPr>
-      <w:r>
-        <w:rPr>
-          <w:rFonts w:ascii="Times New Roman" w:hAnsi="Times New Roman" w:cs="Times New Roman"/>
-          <w:sz w:val="24"/>
-          <w:szCs w:val="24"/>
+        <w:pStyle w:val="Ttulo3"/>
+        <w:rPr>
+          <w:rFonts w:ascii="Times New Roman" w:eastAsiaTheme="minorHAnsi" w:hAnsi="Times New Roman" w:cs="Times New Roman"/>
+          <w:color w:val="auto"/>
+        </w:rPr>
+      </w:pPr>
+      <w:bookmarkStart w:id="6" w:name="_Toc143960603"/>
+      <w:r>
+        <w:rPr>
+          <w:rFonts w:ascii="Times New Roman" w:eastAsiaTheme="minorHAnsi" w:hAnsi="Times New Roman" w:cs="Times New Roman"/>
+          <w:color w:val="auto"/>
         </w:rPr>
         <w:t>Arranque de la placa base.</w:t>
       </w:r>
+      <w:bookmarkEnd w:id="6"/>
     </w:p>
     <w:p>
       <w:pPr>
@@ -479,45 +2370,21 @@
     </w:p>
     <w:p>
       <w:pPr>
-        <w:pStyle w:val="Prrafodelista"/>
-        <w:numPr>
-          <w:ilvl w:val="0"/>
-          <w:numId w:val="1"/>
-        </w:numPr>
-        <w:spacing w:before="120" w:after="0"/>
-        <w:jc w:val="both"/>
-        <w:rPr>
-          <w:rFonts w:ascii="Times New Roman" w:hAnsi="Times New Roman" w:cs="Times New Roman"/>
-          <w:sz w:val="24"/>
-          <w:szCs w:val="24"/>
-        </w:rPr>
-      </w:pPr>
-      <w:r>
-        <w:rPr>
-          <w:rFonts w:ascii="Times New Roman" w:hAnsi="Times New Roman" w:cs="Times New Roman"/>
-          <w:sz w:val="24"/>
-          <w:szCs w:val="24"/>
-        </w:rPr>
-        <w:t xml:space="preserve">Comprobación de la memoria </w:t>
-      </w:r>
-      <w:r>
-        <w:rPr>
-          <w:rFonts w:ascii="Times New Roman" w:hAnsi="Times New Roman" w:cs="Times New Roman"/>
-          <w:b/>
-          <w:bCs/>
-          <w:sz w:val="24"/>
-          <w:szCs w:val="24"/>
-        </w:rPr>
-        <w:t>RAM</w:t>
-      </w:r>
-      <w:r>
-        <w:rPr>
-          <w:rFonts w:ascii="Times New Roman" w:hAnsi="Times New Roman" w:cs="Times New Roman"/>
-          <w:sz w:val="24"/>
-          <w:szCs w:val="24"/>
-        </w:rPr>
-        <w:t>:</w:t>
-      </w:r>
+        <w:pStyle w:val="Ttulo3"/>
+        <w:rPr>
+          <w:rFonts w:ascii="Times New Roman" w:eastAsiaTheme="minorHAnsi" w:hAnsi="Times New Roman" w:cs="Times New Roman"/>
+          <w:color w:val="auto"/>
+        </w:rPr>
+      </w:pPr>
+      <w:bookmarkStart w:id="7" w:name="_Toc143960604"/>
+      <w:r>
+        <w:rPr>
+          <w:rFonts w:ascii="Times New Roman" w:eastAsiaTheme="minorHAnsi" w:hAnsi="Times New Roman" w:cs="Times New Roman"/>
+          <w:color w:val="auto"/>
+        </w:rPr>
+        <w:t>Comprobación de la memoria RAM:</w:t>
+      </w:r>
+      <w:bookmarkEnd w:id="7"/>
     </w:p>
     <w:p>
       <w:pPr>
@@ -560,27 +2427,21 @@
     </w:p>
     <w:p>
       <w:pPr>
-        <w:pStyle w:val="Prrafodelista"/>
-        <w:numPr>
-          <w:ilvl w:val="0"/>
-          <w:numId w:val="1"/>
-        </w:numPr>
-        <w:spacing w:before="120" w:after="0"/>
-        <w:jc w:val="both"/>
-        <w:rPr>
-          <w:rFonts w:ascii="Times New Roman" w:hAnsi="Times New Roman" w:cs="Times New Roman"/>
-          <w:sz w:val="24"/>
-          <w:szCs w:val="24"/>
-        </w:rPr>
-      </w:pPr>
-      <w:r>
-        <w:rPr>
-          <w:rFonts w:ascii="Times New Roman" w:hAnsi="Times New Roman" w:cs="Times New Roman"/>
-          <w:sz w:val="24"/>
-          <w:szCs w:val="24"/>
+        <w:pStyle w:val="Ttulo3"/>
+        <w:rPr>
+          <w:rFonts w:ascii="Times New Roman" w:eastAsiaTheme="minorHAnsi" w:hAnsi="Times New Roman" w:cs="Times New Roman"/>
+          <w:color w:val="auto"/>
+        </w:rPr>
+      </w:pPr>
+      <w:bookmarkStart w:id="8" w:name="_Toc143960605"/>
+      <w:r>
+        <w:rPr>
+          <w:rFonts w:ascii="Times New Roman" w:eastAsiaTheme="minorHAnsi" w:hAnsi="Times New Roman" w:cs="Times New Roman"/>
+          <w:color w:val="auto"/>
         </w:rPr>
         <w:t>Arranque de todos los buses primarios y secundarios</w:t>
       </w:r>
+      <w:bookmarkEnd w:id="8"/>
     </w:p>
     <w:p>
       <w:pPr>
@@ -605,27 +2466,21 @@
     </w:p>
     <w:p>
       <w:pPr>
-        <w:pStyle w:val="Prrafodelista"/>
-        <w:numPr>
-          <w:ilvl w:val="0"/>
-          <w:numId w:val="1"/>
-        </w:numPr>
-        <w:spacing w:before="120" w:after="0"/>
-        <w:jc w:val="both"/>
-        <w:rPr>
-          <w:rFonts w:ascii="Times New Roman" w:hAnsi="Times New Roman" w:cs="Times New Roman"/>
-          <w:sz w:val="24"/>
-          <w:szCs w:val="24"/>
-        </w:rPr>
-      </w:pPr>
-      <w:r>
-        <w:rPr>
-          <w:rFonts w:ascii="Times New Roman" w:hAnsi="Times New Roman" w:cs="Times New Roman"/>
-          <w:sz w:val="24"/>
-          <w:szCs w:val="24"/>
+        <w:pStyle w:val="Ttulo3"/>
+        <w:rPr>
+          <w:rFonts w:ascii="Times New Roman" w:eastAsiaTheme="minorHAnsi" w:hAnsi="Times New Roman" w:cs="Times New Roman"/>
+          <w:color w:val="auto"/>
+        </w:rPr>
+      </w:pPr>
+      <w:bookmarkStart w:id="9" w:name="_Toc143960606"/>
+      <w:r>
+        <w:rPr>
+          <w:rFonts w:ascii="Times New Roman" w:eastAsiaTheme="minorHAnsi" w:hAnsi="Times New Roman" w:cs="Times New Roman"/>
+          <w:color w:val="auto"/>
         </w:rPr>
         <w:t>Arranque de la tarjeta gráfica:</w:t>
       </w:r>
+      <w:bookmarkEnd w:id="9"/>
     </w:p>
     <w:p>
       <w:pPr>
@@ -666,27 +2521,21 @@
     </w:p>
     <w:p>
       <w:pPr>
-        <w:pStyle w:val="Prrafodelista"/>
-        <w:numPr>
-          <w:ilvl w:val="0"/>
-          <w:numId w:val="1"/>
-        </w:numPr>
-        <w:spacing w:before="120" w:after="0"/>
-        <w:jc w:val="both"/>
-        <w:rPr>
-          <w:rFonts w:ascii="Times New Roman" w:hAnsi="Times New Roman" w:cs="Times New Roman"/>
-          <w:sz w:val="24"/>
-          <w:szCs w:val="24"/>
-        </w:rPr>
-      </w:pPr>
-      <w:r>
-        <w:rPr>
-          <w:rFonts w:ascii="Times New Roman" w:hAnsi="Times New Roman" w:cs="Times New Roman"/>
-          <w:sz w:val="24"/>
-          <w:szCs w:val="24"/>
+        <w:pStyle w:val="Ttulo3"/>
+        <w:rPr>
+          <w:rFonts w:ascii="Times New Roman" w:eastAsiaTheme="minorHAnsi" w:hAnsi="Times New Roman" w:cs="Times New Roman"/>
+          <w:color w:val="auto"/>
+        </w:rPr>
+      </w:pPr>
+      <w:bookmarkStart w:id="10" w:name="_Toc143960607"/>
+      <w:r>
+        <w:rPr>
+          <w:rFonts w:ascii="Times New Roman" w:eastAsiaTheme="minorHAnsi" w:hAnsi="Times New Roman" w:cs="Times New Roman"/>
+          <w:color w:val="auto"/>
         </w:rPr>
         <w:t>Monitorización de las unidades de almacenamiento:</w:t>
       </w:r>
+      <w:bookmarkEnd w:id="10"/>
     </w:p>
     <w:p>
       <w:pPr>
@@ -727,27 +2576,21 @@
     </w:p>
     <w:p>
       <w:pPr>
-        <w:pStyle w:val="Prrafodelista"/>
-        <w:numPr>
-          <w:ilvl w:val="0"/>
-          <w:numId w:val="1"/>
-        </w:numPr>
-        <w:spacing w:before="120" w:after="0"/>
-        <w:jc w:val="both"/>
-        <w:rPr>
-          <w:rFonts w:ascii="Times New Roman" w:hAnsi="Times New Roman" w:cs="Times New Roman"/>
-          <w:sz w:val="24"/>
-          <w:szCs w:val="24"/>
-        </w:rPr>
-      </w:pPr>
-      <w:r>
-        <w:rPr>
-          <w:rFonts w:ascii="Times New Roman" w:hAnsi="Times New Roman" w:cs="Times New Roman"/>
-          <w:sz w:val="24"/>
-          <w:szCs w:val="24"/>
+        <w:pStyle w:val="Ttulo3"/>
+        <w:rPr>
+          <w:rFonts w:ascii="Times New Roman" w:eastAsiaTheme="minorHAnsi" w:hAnsi="Times New Roman" w:cs="Times New Roman"/>
+          <w:color w:val="auto"/>
+        </w:rPr>
+      </w:pPr>
+      <w:bookmarkStart w:id="11" w:name="_Toc143960608"/>
+      <w:r>
+        <w:rPr>
+          <w:rFonts w:ascii="Times New Roman" w:eastAsiaTheme="minorHAnsi" w:hAnsi="Times New Roman" w:cs="Times New Roman"/>
+          <w:color w:val="auto"/>
         </w:rPr>
         <w:t>Finalización de P.O.S.T:</w:t>
       </w:r>
+      <w:bookmarkEnd w:id="11"/>
     </w:p>
     <w:p>
       <w:pPr>
@@ -796,27 +2639,22 @@
     </w:p>
     <w:p>
       <w:pPr>
-        <w:pStyle w:val="Prrafodelista"/>
-        <w:numPr>
-          <w:ilvl w:val="0"/>
-          <w:numId w:val="1"/>
-        </w:numPr>
-        <w:spacing w:before="120" w:after="0"/>
-        <w:jc w:val="both"/>
-        <w:rPr>
-          <w:rFonts w:ascii="Times New Roman" w:hAnsi="Times New Roman" w:cs="Times New Roman"/>
-          <w:sz w:val="24"/>
-          <w:szCs w:val="24"/>
-        </w:rPr>
-      </w:pPr>
-      <w:r>
-        <w:rPr>
-          <w:rFonts w:ascii="Times New Roman" w:hAnsi="Times New Roman" w:cs="Times New Roman"/>
-          <w:sz w:val="24"/>
-          <w:szCs w:val="24"/>
-        </w:rPr>
+        <w:pStyle w:val="Ttulo3"/>
+        <w:rPr>
+          <w:rFonts w:ascii="Times New Roman" w:eastAsiaTheme="minorHAnsi" w:hAnsi="Times New Roman" w:cs="Times New Roman"/>
+          <w:color w:val="auto"/>
+        </w:rPr>
+      </w:pPr>
+      <w:bookmarkStart w:id="12" w:name="_Toc143960609"/>
+      <w:r>
+        <w:rPr>
+          <w:rFonts w:ascii="Times New Roman" w:eastAsiaTheme="minorHAnsi" w:hAnsi="Times New Roman" w:cs="Times New Roman"/>
+          <w:color w:val="auto"/>
+        </w:rPr>
+        <w:lastRenderedPageBreak/>
         <w:t>Se inicia la GUI de la BIOS/UEFI de la placa base:</w:t>
       </w:r>
+      <w:bookmarkEnd w:id="12"/>
     </w:p>
     <w:p>
       <w:pPr>
@@ -841,27 +2679,22 @@
     </w:p>
     <w:p>
       <w:pPr>
-        <w:pStyle w:val="Prrafodelista"/>
-        <w:numPr>
-          <w:ilvl w:val="0"/>
-          <w:numId w:val="1"/>
-        </w:numPr>
-        <w:spacing w:before="120" w:after="0"/>
-        <w:jc w:val="both"/>
-        <w:rPr>
-          <w:rFonts w:ascii="Times New Roman" w:hAnsi="Times New Roman" w:cs="Times New Roman"/>
-          <w:sz w:val="24"/>
-          <w:szCs w:val="24"/>
-        </w:rPr>
-      </w:pPr>
-      <w:r>
-        <w:rPr>
-          <w:rFonts w:ascii="Times New Roman" w:hAnsi="Times New Roman" w:cs="Times New Roman"/>
-          <w:sz w:val="24"/>
-          <w:szCs w:val="24"/>
+        <w:pStyle w:val="Ttulo3"/>
+        <w:ind w:left="426"/>
+        <w:rPr>
+          <w:rFonts w:ascii="Times New Roman" w:eastAsiaTheme="minorHAnsi" w:hAnsi="Times New Roman" w:cs="Times New Roman"/>
+          <w:color w:val="auto"/>
+        </w:rPr>
+      </w:pPr>
+      <w:bookmarkStart w:id="13" w:name="_Toc143960610"/>
+      <w:r>
+        <w:rPr>
+          <w:rFonts w:ascii="Times New Roman" w:eastAsiaTheme="minorHAnsi" w:hAnsi="Times New Roman" w:cs="Times New Roman"/>
+          <w:color w:val="auto"/>
         </w:rPr>
         <w:t>Carga del sistema operativo:</w:t>
       </w:r>
+      <w:bookmarkEnd w:id="13"/>
     </w:p>
     <w:p>
       <w:pPr>
@@ -881,45 +2714,124 @@
           <w:sz w:val="24"/>
           <w:szCs w:val="24"/>
         </w:rPr>
-        <w:lastRenderedPageBreak/>
         <w:t>Ya con la BIOS cargada, es momento de cargar el sistema operativo de la unidad de almacenamiento principal, llegado a este punto es necesario tener un sistema operativo para comenzar a trabajar con el equipo, en caso de no ser encontrado el sistema operativo en la fuente de almacenamiento principal podemos elegir otra fuente provisional o bien instalar un nuevo sistema operativo de esta misma fuente temporal (teniendo su imagen ISO correspondiente).</w:t>
       </w:r>
     </w:p>
     <w:p>
       <w:pPr>
-        <w:spacing w:before="120" w:after="0"/>
-        <w:jc w:val="both"/>
-        <w:rPr>
-          <w:rFonts w:ascii="Times New Roman" w:hAnsi="Times New Roman" w:cs="Times New Roman"/>
-          <w:sz w:val="24"/>
-          <w:szCs w:val="24"/>
-        </w:rPr>
-      </w:pPr>
-      <w:r>
-        <w:rPr>
-          <w:rFonts w:ascii="Times New Roman" w:hAnsi="Times New Roman" w:cs="Times New Roman"/>
+        <w:pStyle w:val="Ttulo2"/>
+        <w:rPr>
+          <w:rFonts w:ascii="Times New Roman" w:eastAsiaTheme="minorHAnsi" w:hAnsi="Times New Roman" w:cs="Times New Roman"/>
+          <w:color w:val="auto"/>
+          <w:sz w:val="24"/>
+          <w:szCs w:val="24"/>
+        </w:rPr>
+      </w:pPr>
+      <w:bookmarkStart w:id="14" w:name="_Toc143960611"/>
+      <w:r>
+        <w:rPr>
+          <w:rFonts w:ascii="Times New Roman" w:eastAsiaTheme="minorHAnsi" w:hAnsi="Times New Roman" w:cs="Times New Roman"/>
+          <w:color w:val="auto"/>
           <w:sz w:val="24"/>
           <w:szCs w:val="24"/>
         </w:rPr>
         <w:t>b) Una vez recolectada la información realice una tabla donde exponga cada uno de los sucesos que involucran las fases de arranque de hardware y software.</w:t>
       </w:r>
-    </w:p>
-    <w:p>
-      <w:pPr>
-        <w:rPr>
-          <w:rFonts w:ascii="Times New Roman" w:hAnsi="Times New Roman" w:cs="Times New Roman"/>
-          <w:sz w:val="24"/>
-          <w:szCs w:val="24"/>
-        </w:rPr>
-      </w:pPr>
-      <w:r>
-        <w:rPr>
-          <w:rFonts w:ascii="Times New Roman" w:hAnsi="Times New Roman" w:cs="Times New Roman"/>
-          <w:sz w:val="24"/>
-          <w:szCs w:val="24"/>
+      <w:bookmarkEnd w:id="14"/>
+    </w:p>
+    <w:p>
+      <w:pPr>
+        <w:rPr>
+          <w:rFonts w:ascii="Times New Roman" w:hAnsi="Times New Roman" w:cs="Times New Roman"/>
+          <w:sz w:val="24"/>
+          <w:szCs w:val="24"/>
+        </w:rPr>
+      </w:pPr>
+      <w:r>
+        <w:rPr>
+          <w:noProof/>
+        </w:rPr>
+        <w:drawing>
+          <wp:anchor distT="0" distB="0" distL="114300" distR="114300" simplePos="0" relativeHeight="251662336" behindDoc="0" locked="0" layoutInCell="1" allowOverlap="1" wp14:anchorId="4DFAB768" wp14:editId="609EDC2E">
+            <wp:simplePos x="0" y="0"/>
+            <wp:positionH relativeFrom="column">
+              <wp:posOffset>3728085</wp:posOffset>
+            </wp:positionH>
+            <wp:positionV relativeFrom="paragraph">
+              <wp:posOffset>95885</wp:posOffset>
+            </wp:positionV>
+            <wp:extent cx="2324735" cy="1524635"/>
+            <wp:effectExtent l="0" t="0" r="0" b="0"/>
+            <wp:wrapSquare wrapText="bothSides"/>
+            <wp:docPr id="663718148" name="Imagen 3" descr="como cambiar la placa base de un pc paso a paso 336x220"/>
+            <wp:cNvGraphicFramePr>
+              <a:graphicFrameLocks xmlns:a="http://schemas.openxmlformats.org/drawingml/2006/main" noChangeAspect="1"/>
+            </wp:cNvGraphicFramePr>
+            <a:graphic xmlns:a="http://schemas.openxmlformats.org/drawingml/2006/main">
+              <a:graphicData uri="http://schemas.openxmlformats.org/drawingml/2006/picture">
+                <pic:pic xmlns:pic="http://schemas.openxmlformats.org/drawingml/2006/picture">
+                  <pic:nvPicPr>
+                    <pic:cNvPr id="0" name="Picture 5" descr="como cambiar la placa base de un pc paso a paso 336x220"/>
+                    <pic:cNvPicPr>
+                      <a:picLocks noChangeAspect="1" noChangeArrowheads="1"/>
+                    </pic:cNvPicPr>
+                  </pic:nvPicPr>
+                  <pic:blipFill>
+                    <a:blip r:embed="rId11">
+                      <a:extLst>
+                        <a:ext uri="{28A0092B-C50C-407E-A947-70E740481C1C}">
+                          <a14:useLocalDpi xmlns:a14="http://schemas.microsoft.com/office/drawing/2010/main" val="0"/>
+                        </a:ext>
+                      </a:extLst>
+                    </a:blip>
+                    <a:srcRect/>
+                    <a:stretch>
+                      <a:fillRect/>
+                    </a:stretch>
+                  </pic:blipFill>
+                  <pic:spPr bwMode="auto">
+                    <a:xfrm>
+                      <a:off x="0" y="0"/>
+                      <a:ext cx="2324735" cy="1524635"/>
+                    </a:xfrm>
+                    <a:prstGeom prst="rect">
+                      <a:avLst/>
+                    </a:prstGeom>
+                    <a:noFill/>
+                    <a:ln>
+                      <a:noFill/>
+                    </a:ln>
+                  </pic:spPr>
+                </pic:pic>
+              </a:graphicData>
+            </a:graphic>
+            <wp14:sizeRelH relativeFrom="page">
+              <wp14:pctWidth>0</wp14:pctWidth>
+            </wp14:sizeRelH>
+            <wp14:sizeRelV relativeFrom="page">
+              <wp14:pctHeight>0</wp14:pctHeight>
+            </wp14:sizeRelV>
+          </wp:anchor>
+        </w:drawing>
+      </w:r>
+    </w:p>
+    <w:p>
+      <w:pPr>
+        <w:pStyle w:val="Ttulo3"/>
+        <w:rPr>
+          <w:rFonts w:ascii="Times New Roman" w:eastAsiaTheme="minorHAnsi" w:hAnsi="Times New Roman" w:cs="Times New Roman"/>
+          <w:color w:val="auto"/>
+        </w:rPr>
+      </w:pPr>
+      <w:bookmarkStart w:id="15" w:name="_Toc143960612"/>
+      <w:r>
+        <w:rPr>
+          <w:rFonts w:ascii="Times New Roman" w:eastAsiaTheme="minorHAnsi" w:hAnsi="Times New Roman" w:cs="Times New Roman"/>
+          <w:color w:val="auto"/>
         </w:rPr>
         <w:t>Fase de arranque de hardware:</w:t>
       </w:r>
+      <w:bookmarkEnd w:id="15"/>
     </w:p>
     <w:p>
       <w:pPr>
@@ -933,6 +2845,158 @@
       </w:pPr>
       <w:r>
         <w:rPr>
+          <w:noProof/>
+        </w:rPr>
+        <mc:AlternateContent>
+          <mc:Choice Requires="wps">
+            <w:drawing>
+              <wp:anchor distT="0" distB="0" distL="114300" distR="114300" simplePos="0" relativeHeight="251664384" behindDoc="0" locked="0" layoutInCell="1" allowOverlap="1" wp14:anchorId="213995FF" wp14:editId="5C0B75A9">
+                <wp:simplePos x="0" y="0"/>
+                <wp:positionH relativeFrom="column">
+                  <wp:posOffset>3728085</wp:posOffset>
+                </wp:positionH>
+                <wp:positionV relativeFrom="paragraph">
+                  <wp:posOffset>1145540</wp:posOffset>
+                </wp:positionV>
+                <wp:extent cx="2324735" cy="635"/>
+                <wp:effectExtent l="0" t="0" r="0" b="0"/>
+                <wp:wrapSquare wrapText="bothSides"/>
+                <wp:docPr id="1374362960" name="Cuadro de texto 1"/>
+                <wp:cNvGraphicFramePr/>
+                <a:graphic xmlns:a="http://schemas.openxmlformats.org/drawingml/2006/main">
+                  <a:graphicData uri="http://schemas.microsoft.com/office/word/2010/wordprocessingShape">
+                    <wps:wsp>
+                      <wps:cNvSpPr txBox="1"/>
+                      <wps:spPr>
+                        <a:xfrm>
+                          <a:off x="0" y="0"/>
+                          <a:ext cx="2324735" cy="635"/>
+                        </a:xfrm>
+                        <a:prstGeom prst="rect">
+                          <a:avLst/>
+                        </a:prstGeom>
+                        <a:solidFill>
+                          <a:prstClr val="white"/>
+                        </a:solidFill>
+                        <a:ln>
+                          <a:noFill/>
+                        </a:ln>
+                      </wps:spPr>
+                      <wps:txbx>
+                        <w:txbxContent>
+                          <w:p>
+                            <w:pPr>
+                              <w:pStyle w:val="Descripcin"/>
+                              <w:rPr>
+                                <w:noProof/>
+                              </w:rPr>
+                            </w:pPr>
+                            <w:bookmarkStart w:id="16" w:name="_Toc143960153"/>
+                            <w:r>
+                              <w:t xml:space="preserve">Ilustración </w:t>
+                            </w:r>
+                            <w:r>
+                              <w:fldChar w:fldCharType="begin"/>
+                            </w:r>
+                            <w:r>
+                              <w:instrText xml:space="preserve"> SEQ Ilustración \* ARABIC </w:instrText>
+                            </w:r>
+                            <w:r>
+                              <w:fldChar w:fldCharType="separate"/>
+                            </w:r>
+                            <w:r>
+                              <w:rPr>
+                                <w:noProof/>
+                              </w:rPr>
+                              <w:t>1</w:t>
+                            </w:r>
+                            <w:r>
+                              <w:fldChar w:fldCharType="end"/>
+                            </w:r>
+                            <w:r>
+                              <w:t xml:space="preserve"> Arranque de</w:t>
+                            </w:r>
+                            <w:r>
+                              <w:rPr>
+                                <w:noProof/>
+                              </w:rPr>
+                              <w:t xml:space="preserve"> Hardware</w:t>
+                            </w:r>
+                            <w:bookmarkEnd w:id="16"/>
+                          </w:p>
+                        </w:txbxContent>
+                      </wps:txbx>
+                      <wps:bodyPr rot="0" spcFirstLastPara="0" vertOverflow="overflow" horzOverflow="overflow" vert="horz" wrap="square" lIns="0" tIns="0" rIns="0" bIns="0" numCol="1" spcCol="0" rtlCol="0" fromWordArt="0" anchor="t" anchorCtr="0" forceAA="0" compatLnSpc="1">
+                        <a:prstTxWarp prst="textNoShape">
+                          <a:avLst/>
+                        </a:prstTxWarp>
+                        <a:spAutoFit/>
+                      </wps:bodyPr>
+                    </wps:wsp>
+                  </a:graphicData>
+                </a:graphic>
+              </wp:anchor>
+            </w:drawing>
+          </mc:Choice>
+          <mc:Fallback>
+            <w:pict>
+              <v:shapetype w14:anchorId="213995FF" id="_x0000_t202" coordsize="21600,21600" o:spt="202" path="m,l,21600r21600,l21600,xe">
+                <v:stroke joinstyle="miter"/>
+                <v:path gradientshapeok="t" o:connecttype="rect"/>
+              </v:shapetype>
+              <v:shape id="Cuadro de texto 1" o:spid="_x0000_s1026" type="#_x0000_t202" style="position:absolute;left:0;text-align:left;margin-left:293.55pt;margin-top:90.2pt;width:183.05pt;height:.05pt;z-index:251664384;visibility:visible;mso-wrap-style:square;mso-wrap-distance-left:9pt;mso-wrap-distance-top:0;mso-wrap-distance-right:9pt;mso-wrap-distance-bottom:0;mso-position-horizontal:absolute;mso-position-horizontal-relative:text;mso-position-vertical:absolute;mso-position-vertical-relative:text;v-text-anchor:top" o:gfxdata="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" stroked="f">
+                <v:textbox style="mso-fit-shape-to-text:t" inset="0,0,0,0">
+                  <w:txbxContent>
+                    <w:p>
+                      <w:pPr>
+                        <w:pStyle w:val="Descripcin"/>
+                        <w:rPr>
+                          <w:noProof/>
+                        </w:rPr>
+                      </w:pPr>
+                      <w:bookmarkStart w:id="17" w:name="_Toc143960153"/>
+                      <w:r>
+                        <w:t xml:space="preserve">Ilustración </w:t>
+                      </w:r>
+                      <w:r>
+                        <w:fldChar w:fldCharType="begin"/>
+                      </w:r>
+                      <w:r>
+                        <w:instrText xml:space="preserve"> SEQ Ilustración \* ARABIC </w:instrText>
+                      </w:r>
+                      <w:r>
+                        <w:fldChar w:fldCharType="separate"/>
+                      </w:r>
+                      <w:r>
+                        <w:rPr>
+                          <w:noProof/>
+                        </w:rPr>
+                        <w:t>1</w:t>
+                      </w:r>
+                      <w:r>
+                        <w:fldChar w:fldCharType="end"/>
+                      </w:r>
+                      <w:r>
+                        <w:t xml:space="preserve"> Arranque de</w:t>
+                      </w:r>
+                      <w:r>
+                        <w:rPr>
+                          <w:noProof/>
+                        </w:rPr>
+                        <w:t xml:space="preserve"> Hardware</w:t>
+                      </w:r>
+                      <w:bookmarkEnd w:id="17"/>
+                    </w:p>
+                  </w:txbxContent>
+                </v:textbox>
+                <w10:wrap type="square"/>
+              </v:shape>
+            </w:pict>
+          </mc:Fallback>
+        </mc:AlternateContent>
+      </w:r>
+      <w:r>
+        <w:rPr>
           <w:rFonts w:ascii="Times New Roman" w:hAnsi="Times New Roman" w:cs="Times New Roman"/>
           <w:sz w:val="24"/>
           <w:szCs w:val="24"/>
@@ -1037,7 +3101,25 @@
           <w:sz w:val="24"/>
           <w:szCs w:val="24"/>
         </w:rPr>
-        <w:t>Lo siguiente es detectar el funcionamiento de los buses primarios y secundarios, este paso es importante para el envío de datos entre componentes, este test verifica que existan suficientes buses para tener funcionamiento optimo del sistema.</w:t>
+        <w:t xml:space="preserve">Lo siguiente es detectar el funcionamiento de los buses primarios y secundarios, este paso es importante para el envío de datos entre componentes, </w:t>
+      </w:r>
+      <w:proofErr w:type="gramStart"/>
+      <w:r>
+        <w:rPr>
+          <w:rFonts w:ascii="Times New Roman" w:hAnsi="Times New Roman" w:cs="Times New Roman"/>
+          <w:sz w:val="24"/>
+          <w:szCs w:val="24"/>
+        </w:rPr>
+        <w:t>este test</w:t>
+      </w:r>
+      <w:proofErr w:type="gramEnd"/>
+      <w:r>
+        <w:rPr>
+          <w:rFonts w:ascii="Times New Roman" w:hAnsi="Times New Roman" w:cs="Times New Roman"/>
+          <w:sz w:val="24"/>
+          <w:szCs w:val="24"/>
+        </w:rPr>
+        <w:t xml:space="preserve"> verifica que existan suficientes buses para tener funcionamiento optimo del sistema.</w:t>
       </w:r>
     </w:p>
     <w:p>
@@ -1107,7 +3189,25 @@
           <w:sz w:val="24"/>
           <w:szCs w:val="24"/>
         </w:rPr>
-        <w:t xml:space="preserve"> demás test, este es el único que no detiene el arranque pues</w:t>
+        <w:t xml:space="preserve"> </w:t>
+      </w:r>
+      <w:proofErr w:type="gramStart"/>
+      <w:r>
+        <w:rPr>
+          <w:rFonts w:ascii="Times New Roman" w:hAnsi="Times New Roman" w:cs="Times New Roman"/>
+          <w:sz w:val="24"/>
+          <w:szCs w:val="24"/>
+        </w:rPr>
+        <w:t>demás test</w:t>
+      </w:r>
+      <w:proofErr w:type="gramEnd"/>
+      <w:r>
+        <w:rPr>
+          <w:rFonts w:ascii="Times New Roman" w:hAnsi="Times New Roman" w:cs="Times New Roman"/>
+          <w:sz w:val="24"/>
+          <w:szCs w:val="24"/>
+        </w:rPr>
+        <w:t>, este es el único que no detiene el arranque pues</w:t>
       </w:r>
       <w:r>
         <w:rPr>
@@ -1131,7 +3231,16 @@
           <w:sz w:val="24"/>
           <w:szCs w:val="24"/>
         </w:rPr>
-        <w:t xml:space="preserve"> para arranque del sistema operativo con dispositivos de almacenamiento externo secundarios. La detección de fallos o problemas en este punto pueden ralentizar la finalización de POST. </w:t>
+        <w:t xml:space="preserve"> para arranque del sistema operativo con dispositivos de almacenamiento </w:t>
+      </w:r>
+      <w:r>
+        <w:rPr>
+          <w:rFonts w:ascii="Times New Roman" w:hAnsi="Times New Roman" w:cs="Times New Roman"/>
+          <w:sz w:val="24"/>
+          <w:szCs w:val="24"/>
+        </w:rPr>
+        <w:lastRenderedPageBreak/>
+        <w:t xml:space="preserve">externo secundarios. La detección de fallos o problemas en este punto pueden ralentizar la finalización de POST. </w:t>
       </w:r>
     </w:p>
     <w:p>
@@ -1219,20 +3328,222 @@
     </w:p>
     <w:p>
       <w:pPr>
-        <w:rPr>
-          <w:rFonts w:ascii="Times New Roman" w:hAnsi="Times New Roman" w:cs="Times New Roman"/>
-          <w:sz w:val="24"/>
-          <w:szCs w:val="24"/>
-        </w:rPr>
-      </w:pPr>
-      <w:r>
-        <w:rPr>
-          <w:rFonts w:ascii="Times New Roman" w:hAnsi="Times New Roman" w:cs="Times New Roman"/>
-          <w:sz w:val="24"/>
-          <w:szCs w:val="24"/>
+        <w:pStyle w:val="Ttulo3"/>
+      </w:pPr>
+      <w:bookmarkStart w:id="18" w:name="_Toc143960613"/>
+      <w:r>
+        <w:rPr>
+          <w:rFonts w:ascii="Times New Roman" w:eastAsiaTheme="minorHAnsi" w:hAnsi="Times New Roman" w:cs="Times New Roman"/>
+          <w:color w:val="auto"/>
+        </w:rPr>
+        <mc:AlternateContent>
+          <mc:Choice Requires="wps">
+            <w:drawing>
+              <wp:anchor distT="0" distB="0" distL="114300" distR="114300" simplePos="0" relativeHeight="251661312" behindDoc="0" locked="0" layoutInCell="1" allowOverlap="1" wp14:anchorId="102DA088" wp14:editId="0D2FC3CC">
+                <wp:simplePos x="0" y="0"/>
+                <wp:positionH relativeFrom="column">
+                  <wp:posOffset>3634740</wp:posOffset>
+                </wp:positionH>
+                <wp:positionV relativeFrom="paragraph">
+                  <wp:posOffset>2046605</wp:posOffset>
+                </wp:positionV>
+                <wp:extent cx="2562225" cy="635"/>
+                <wp:effectExtent l="0" t="0" r="0" b="0"/>
+                <wp:wrapSquare wrapText="bothSides"/>
+                <wp:docPr id="1450789614" name="Cuadro de texto 1"/>
+                <wp:cNvGraphicFramePr/>
+                <a:graphic xmlns:a="http://schemas.openxmlformats.org/drawingml/2006/main">
+                  <a:graphicData uri="http://schemas.microsoft.com/office/word/2010/wordprocessingShape">
+                    <wps:wsp>
+                      <wps:cNvSpPr txBox="1"/>
+                      <wps:spPr>
+                        <a:xfrm>
+                          <a:off x="0" y="0"/>
+                          <a:ext cx="2562225" cy="635"/>
+                        </a:xfrm>
+                        <a:prstGeom prst="rect">
+                          <a:avLst/>
+                        </a:prstGeom>
+                        <a:solidFill>
+                          <a:prstClr val="white"/>
+                        </a:solidFill>
+                        <a:ln>
+                          <a:noFill/>
+                        </a:ln>
+                      </wps:spPr>
+                      <wps:txbx>
+                        <w:txbxContent>
+                          <w:p>
+                            <w:pPr>
+                              <w:pStyle w:val="Descripcin"/>
+                              <w:rPr>
+                                <w:noProof/>
+                              </w:rPr>
+                            </w:pPr>
+                            <w:bookmarkStart w:id="19" w:name="_Toc143960154"/>
+                            <w:r>
+                              <w:t xml:space="preserve">Ilustración </w:t>
+                            </w:r>
+                            <w:r>
+                              <w:fldChar w:fldCharType="begin"/>
+                            </w:r>
+                            <w:r>
+                              <w:instrText xml:space="preserve"> SEQ Ilustración \* ARABIC </w:instrText>
+                            </w:r>
+                            <w:r>
+                              <w:fldChar w:fldCharType="separate"/>
+                            </w:r>
+                            <w:r>
+                              <w:rPr>
+                                <w:noProof/>
+                              </w:rPr>
+                              <w:t>2</w:t>
+                            </w:r>
+                            <w:r>
+                              <w:fldChar w:fldCharType="end"/>
+                            </w:r>
+                            <w:r>
+                              <w:t xml:space="preserve"> almacenamiento secundario</w:t>
+                            </w:r>
+                            <w:bookmarkEnd w:id="19"/>
+                          </w:p>
+                        </w:txbxContent>
+                      </wps:txbx>
+                      <wps:bodyPr rot="0" spcFirstLastPara="0" vertOverflow="overflow" horzOverflow="overflow" vert="horz" wrap="square" lIns="0" tIns="0" rIns="0" bIns="0" numCol="1" spcCol="0" rtlCol="0" fromWordArt="0" anchor="t" anchorCtr="0" forceAA="0" compatLnSpc="1">
+                        <a:prstTxWarp prst="textNoShape">
+                          <a:avLst/>
+                        </a:prstTxWarp>
+                        <a:spAutoFit/>
+                      </wps:bodyPr>
+                    </wps:wsp>
+                  </a:graphicData>
+                </a:graphic>
+              </wp:anchor>
+            </w:drawing>
+          </mc:Choice>
+          <mc:Fallback>
+            <w:pict>
+              <v:shape w14:anchorId="102DA088" id="_x0000_s1027" type="#_x0000_t202" style="position:absolute;margin-left:286.2pt;margin-top:161.15pt;width:201.75pt;height:.05pt;z-index:251661312;visibility:visible;mso-wrap-style:square;mso-wrap-distance-left:9pt;mso-wrap-distance-top:0;mso-wrap-distance-right:9pt;mso-wrap-distance-bottom:0;mso-position-horizontal:absolute;mso-position-horizontal-relative:text;mso-position-vertical:absolute;mso-position-vertical-relative:text;v-text-anchor:top" o:gfxdata="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" stroked="f">
+                <v:textbox style="mso-fit-shape-to-text:t" inset="0,0,0,0">
+                  <w:txbxContent>
+                    <w:p>
+                      <w:pPr>
+                        <w:pStyle w:val="Descripcin"/>
+                        <w:rPr>
+                          <w:noProof/>
+                        </w:rPr>
+                      </w:pPr>
+                      <w:bookmarkStart w:id="20" w:name="_Toc143960154"/>
+                      <w:r>
+                        <w:t xml:space="preserve">Ilustración </w:t>
+                      </w:r>
+                      <w:r>
+                        <w:fldChar w:fldCharType="begin"/>
+                      </w:r>
+                      <w:r>
+                        <w:instrText xml:space="preserve"> SEQ Ilustración \* ARABIC </w:instrText>
+                      </w:r>
+                      <w:r>
+                        <w:fldChar w:fldCharType="separate"/>
+                      </w:r>
+                      <w:r>
+                        <w:rPr>
+                          <w:noProof/>
+                        </w:rPr>
+                        <w:t>2</w:t>
+                      </w:r>
+                      <w:r>
+                        <w:fldChar w:fldCharType="end"/>
+                      </w:r>
+                      <w:r>
+                        <w:t xml:space="preserve"> almacenamiento secundario</w:t>
+                      </w:r>
+                      <w:bookmarkEnd w:id="20"/>
+                    </w:p>
+                  </w:txbxContent>
+                </v:textbox>
+                <w10:wrap type="square"/>
+              </v:shape>
+            </w:pict>
+          </mc:Fallback>
+        </mc:AlternateContent>
+      </w:r>
+      <w:r>
+        <w:rPr>
+          <w:rFonts w:ascii="Times New Roman" w:eastAsiaTheme="minorHAnsi" w:hAnsi="Times New Roman" w:cs="Times New Roman"/>
+          <w:color w:val="auto"/>
+        </w:rPr>
+        <w:drawing>
+          <wp:anchor distT="0" distB="0" distL="114300" distR="114300" simplePos="0" relativeHeight="251659264" behindDoc="0" locked="0" layoutInCell="1" allowOverlap="1" wp14:anchorId="43811E18" wp14:editId="460294A6">
+            <wp:simplePos x="0" y="0"/>
+            <wp:positionH relativeFrom="column">
+              <wp:posOffset>3634740</wp:posOffset>
+            </wp:positionH>
+            <wp:positionV relativeFrom="paragraph">
+              <wp:posOffset>282575</wp:posOffset>
+            </wp:positionV>
+            <wp:extent cx="2562225" cy="1706880"/>
+            <wp:effectExtent l="0" t="0" r="9525" b="7620"/>
+            <wp:wrapSquare wrapText="bothSides"/>
+            <wp:docPr id="1643185117" name="Imagen 2" descr="Inserte el error de disco en Windows 10/11 [Guía definitiva]"/>
+            <wp:cNvGraphicFramePr>
+              <a:graphicFrameLocks xmlns:a="http://schemas.openxmlformats.org/drawingml/2006/main" noChangeAspect="1"/>
+            </wp:cNvGraphicFramePr>
+            <a:graphic xmlns:a="http://schemas.openxmlformats.org/drawingml/2006/main">
+              <a:graphicData uri="http://schemas.openxmlformats.org/drawingml/2006/picture">
+                <pic:pic xmlns:pic="http://schemas.openxmlformats.org/drawingml/2006/picture">
+                  <pic:nvPicPr>
+                    <pic:cNvPr id="0" name="Picture 3" descr="Inserte el error de disco en Windows 10/11 [Guía definitiva]"/>
+                    <pic:cNvPicPr>
+                      <a:picLocks noChangeAspect="1" noChangeArrowheads="1"/>
+                    </pic:cNvPicPr>
+                  </pic:nvPicPr>
+                  <pic:blipFill>
+                    <a:blip r:embed="rId12" cstate="print">
+                      <a:extLst>
+                        <a:ext uri="{28A0092B-C50C-407E-A947-70E740481C1C}">
+                          <a14:useLocalDpi xmlns:a14="http://schemas.microsoft.com/office/drawing/2010/main" val="0"/>
+                        </a:ext>
+                      </a:extLst>
+                    </a:blip>
+                    <a:srcRect/>
+                    <a:stretch>
+                      <a:fillRect/>
+                    </a:stretch>
+                  </pic:blipFill>
+                  <pic:spPr bwMode="auto">
+                    <a:xfrm>
+                      <a:off x="0" y="0"/>
+                      <a:ext cx="2562225" cy="1706880"/>
+                    </a:xfrm>
+                    <a:prstGeom prst="rect">
+                      <a:avLst/>
+                    </a:prstGeom>
+                    <a:noFill/>
+                    <a:ln>
+                      <a:noFill/>
+                    </a:ln>
+                  </pic:spPr>
+                </pic:pic>
+              </a:graphicData>
+            </a:graphic>
+            <wp14:sizeRelH relativeFrom="page">
+              <wp14:pctWidth>0</wp14:pctWidth>
+            </wp14:sizeRelH>
+            <wp14:sizeRelV relativeFrom="page">
+              <wp14:pctHeight>0</wp14:pctHeight>
+            </wp14:sizeRelV>
+          </wp:anchor>
+        </w:drawing>
+      </w:r>
+      <w:r>
+        <w:rPr>
+          <w:rFonts w:ascii="Times New Roman" w:eastAsiaTheme="minorHAnsi" w:hAnsi="Times New Roman" w:cs="Times New Roman"/>
+          <w:color w:val="auto"/>
         </w:rPr>
         <w:t>Fase de arranque de software:</w:t>
       </w:r>
+      <w:bookmarkEnd w:id="18"/>
     </w:p>
     <w:p>
       <w:pPr>
@@ -1266,16 +3577,10 @@
           <w:sz w:val="24"/>
           <w:szCs w:val="24"/>
         </w:rPr>
-        <w:t xml:space="preserve">, en caso de </w:t>
-      </w:r>
-      <w:r>
-        <w:rPr>
-          <w:rFonts w:ascii="Times New Roman" w:hAnsi="Times New Roman" w:cs="Times New Roman"/>
-          <w:sz w:val="24"/>
-          <w:szCs w:val="24"/>
-        </w:rPr>
-        <w:lastRenderedPageBreak/>
-        <w:t>ignorar este menú se avanzará en el arranque con la carga del sistema operativo en la unidad de almacenamiento secundaria configurada.</w:t>
+        <w:t>, en caso de ignorar este menú se avanzará en el arranque con la carga del sistema operativo en la unidad de almacenamiento secundaria configurada.</w:t>
+      </w:r>
+      <w:r>
+        <w:t xml:space="preserve"> </w:t>
       </w:r>
     </w:p>
     <w:p>
@@ -1302,7 +3607,25 @@
           <w:sz w:val="24"/>
           <w:szCs w:val="24"/>
         </w:rPr>
-        <w:t>, si el intento falla es posible elegir una unidad de almacenamiento diferente y reintentar el arranque (en caso de haber tenido un fallo temporal en el dispositivo o no haber instalado uno aun), las unidades externas permiten instalar un nuevo sistema operativo en alguna partición del disco funcionando o iniciar el sistema operativo desde el mismo dispositivo (solo en caso de estar booteado).</w:t>
+        <w:t xml:space="preserve">, si el intento falla es posible elegir una unidad de almacenamiento diferente y reintentar el arranque (en caso de haber tenido un fallo temporal en el dispositivo o no haber instalado uno aun), las unidades externas permiten instalar un nuevo sistema operativo en alguna partición del disco funcionando o iniciar el sistema operativo desde el mismo dispositivo (solo en caso de estar </w:t>
+      </w:r>
+      <w:proofErr w:type="spellStart"/>
+      <w:r>
+        <w:rPr>
+          <w:rFonts w:ascii="Times New Roman" w:hAnsi="Times New Roman" w:cs="Times New Roman"/>
+          <w:sz w:val="24"/>
+          <w:szCs w:val="24"/>
+        </w:rPr>
+        <w:t>booteado</w:t>
+      </w:r>
+      <w:proofErr w:type="spellEnd"/>
+      <w:r>
+        <w:rPr>
+          <w:rFonts w:ascii="Times New Roman" w:hAnsi="Times New Roman" w:cs="Times New Roman"/>
+          <w:sz w:val="24"/>
+          <w:szCs w:val="24"/>
+        </w:rPr>
+        <w:t>).</w:t>
       </w:r>
     </w:p>
     <w:p>
@@ -1321,7 +3644,25 @@
           <w:sz w:val="24"/>
           <w:szCs w:val="24"/>
         </w:rPr>
-        <w:t>Ya con el sistema operativo cargado se realizará un la carga del mismo en memoria principal (RAM) y se ejecutaran los procesos iniciales del sistema operativo (pueden variar dependiendo del sistema en ejecución).</w:t>
+        <w:t xml:space="preserve">Ya con el sistema operativo cargado se realizará un la carga </w:t>
+      </w:r>
+      <w:proofErr w:type="gramStart"/>
+      <w:r>
+        <w:rPr>
+          <w:rFonts w:ascii="Times New Roman" w:hAnsi="Times New Roman" w:cs="Times New Roman"/>
+          <w:sz w:val="24"/>
+          <w:szCs w:val="24"/>
+        </w:rPr>
+        <w:t>del mismo</w:t>
+      </w:r>
+      <w:proofErr w:type="gramEnd"/>
+      <w:r>
+        <w:rPr>
+          <w:rFonts w:ascii="Times New Roman" w:hAnsi="Times New Roman" w:cs="Times New Roman"/>
+          <w:sz w:val="24"/>
+          <w:szCs w:val="24"/>
+        </w:rPr>
+        <w:t xml:space="preserve"> en memoria principal (RAM) y se ejecutaran los procesos iniciales del sistema operativo (pueden variar dependiendo del sistema en ejecución).</w:t>
       </w:r>
     </w:p>
     <w:p>
@@ -1343,17 +3684,19 @@
     </w:p>
     <w:p>
       <w:pPr>
-        <w:spacing w:before="120" w:after="0"/>
-        <w:jc w:val="both"/>
-        <w:rPr>
-          <w:rFonts w:ascii="Times New Roman" w:hAnsi="Times New Roman" w:cs="Times New Roman"/>
-          <w:sz w:val="24"/>
-          <w:szCs w:val="24"/>
-        </w:rPr>
-      </w:pPr>
-      <w:r>
-        <w:rPr>
-          <w:rFonts w:ascii="Times New Roman" w:hAnsi="Times New Roman" w:cs="Times New Roman"/>
+        <w:pStyle w:val="Ttulo2"/>
+        <w:rPr>
+          <w:rFonts w:ascii="Times New Roman" w:eastAsiaTheme="minorHAnsi" w:hAnsi="Times New Roman" w:cs="Times New Roman"/>
+          <w:color w:val="auto"/>
+          <w:sz w:val="24"/>
+          <w:szCs w:val="24"/>
+        </w:rPr>
+      </w:pPr>
+      <w:bookmarkStart w:id="21" w:name="_Toc143960614"/>
+      <w:r>
+        <w:rPr>
+          <w:rFonts w:ascii="Times New Roman" w:eastAsiaTheme="minorHAnsi" w:hAnsi="Times New Roman" w:cs="Times New Roman"/>
+          <w:color w:val="auto"/>
           <w:sz w:val="24"/>
           <w:szCs w:val="24"/>
         </w:rPr>
@@ -1362,7 +3705,8 @@
       </w:r>
       <w:r>
         <w:rPr>
-          <w:rFonts w:ascii="Times New Roman" w:hAnsi="Times New Roman" w:cs="Times New Roman"/>
+          <w:rFonts w:ascii="Times New Roman" w:eastAsiaTheme="minorHAnsi" w:hAnsi="Times New Roman" w:cs="Times New Roman"/>
+          <w:color w:val="auto"/>
           <w:sz w:val="24"/>
           <w:szCs w:val="24"/>
         </w:rPr>
@@ -1370,12 +3714,14 @@
       </w:r>
       <w:r>
         <w:rPr>
-          <w:rFonts w:ascii="Times New Roman" w:hAnsi="Times New Roman" w:cs="Times New Roman"/>
+          <w:rFonts w:ascii="Times New Roman" w:eastAsiaTheme="minorHAnsi" w:hAnsi="Times New Roman" w:cs="Times New Roman"/>
+          <w:color w:val="auto"/>
           <w:sz w:val="24"/>
           <w:szCs w:val="24"/>
         </w:rPr>
         <w:t>Incluir un diagrama de elaboración propia donde ilustre su percepción de ambas fases.</w:t>
       </w:r>
+      <w:bookmarkEnd w:id="21"/>
     </w:p>
     <w:p>
       <w:pPr>
@@ -1412,7 +3758,7 @@
                     </pic:cNvPicPr>
                   </pic:nvPicPr>
                   <pic:blipFill rotWithShape="1">
-                    <a:blip r:embed="rId8">
+                    <a:blip r:embed="rId13">
                       <a:extLst>
                         <a:ext uri="{28A0092B-C50C-407E-A947-70E740481C1C}">
                           <a14:useLocalDpi xmlns:a14="http://schemas.microsoft.com/office/drawing/2010/main" val="0"/>
@@ -1483,7 +3829,7 @@
                     </pic:cNvPicPr>
                   </pic:nvPicPr>
                   <pic:blipFill rotWithShape="1">
-                    <a:blip r:embed="rId8">
+                    <a:blip r:embed="rId13">
                       <a:extLst>
                         <a:ext uri="{28A0092B-C50C-407E-A947-70E740481C1C}">
                           <a14:useLocalDpi xmlns:a14="http://schemas.microsoft.com/office/drawing/2010/main" val="0"/>
@@ -1537,40 +3883,208 @@
     </w:p>
     <w:p>
       <w:pPr>
+        <w:pStyle w:val="Ttulo2"/>
+        <w:rPr>
+          <w:rFonts w:ascii="Times New Roman" w:eastAsiaTheme="minorHAnsi" w:hAnsi="Times New Roman" w:cs="Times New Roman"/>
+          <w:color w:val="auto"/>
+          <w:sz w:val="24"/>
+          <w:szCs w:val="24"/>
+        </w:rPr>
+      </w:pPr>
+      <w:bookmarkStart w:id="22" w:name="_Toc143960615"/>
+      <w:r>
+        <w:rPr>
+          <w:rFonts w:ascii="Times New Roman" w:eastAsiaTheme="minorHAnsi" w:hAnsi="Times New Roman" w:cs="Times New Roman"/>
+          <w:color w:val="auto"/>
+          <w:sz w:val="24"/>
+          <w:szCs w:val="24"/>
+        </w:rPr>
+        <w:lastRenderedPageBreak/>
+        <w:t>d)</w:t>
+      </w:r>
+      <w:r>
+        <w:rPr>
+          <w:rFonts w:ascii="Times New Roman" w:eastAsiaTheme="minorHAnsi" w:hAnsi="Times New Roman" w:cs="Times New Roman"/>
+          <w:color w:val="auto"/>
+          <w:sz w:val="24"/>
+          <w:szCs w:val="24"/>
+        </w:rPr>
+        <w:t xml:space="preserve"> </w:t>
+      </w:r>
+      <w:r>
+        <w:rPr>
+          <w:rFonts w:ascii="Times New Roman" w:eastAsiaTheme="minorHAnsi" w:hAnsi="Times New Roman" w:cs="Times New Roman"/>
+          <w:color w:val="auto"/>
+          <w:sz w:val="24"/>
+          <w:szCs w:val="24"/>
+        </w:rPr>
+        <w:t>Genere una conclusión sobre lo que ha aprendido en esta actividad.</w:t>
+      </w:r>
+      <w:bookmarkEnd w:id="22"/>
+    </w:p>
+    <w:p>
+      <w:pPr>
         <w:spacing w:before="120" w:after="0"/>
         <w:jc w:val="both"/>
         <w:rPr>
           <w:rFonts w:ascii="Times New Roman" w:hAnsi="Times New Roman" w:cs="Times New Roman"/>
-          <w:sz w:val="24"/>
-          <w:szCs w:val="24"/>
-        </w:rPr>
-      </w:pPr>
-      <w:r>
-        <w:rPr>
-          <w:rFonts w:ascii="Times New Roman" w:hAnsi="Times New Roman" w:cs="Times New Roman"/>
-          <w:sz w:val="24"/>
-          <w:szCs w:val="24"/>
-        </w:rPr>
-        <w:lastRenderedPageBreak/>
-        <w:t>d)</w:t>
-      </w:r>
-      <w:r>
-        <w:rPr>
-          <w:rFonts w:ascii="Times New Roman" w:hAnsi="Times New Roman" w:cs="Times New Roman"/>
-          <w:sz w:val="24"/>
-          <w:szCs w:val="24"/>
+        </w:rPr>
+      </w:pPr>
+      <w:r>
+        <w:rPr>
+          <w:rFonts w:ascii="Times New Roman" w:hAnsi="Times New Roman" w:cs="Times New Roman"/>
+        </w:rPr>
+        <w:t xml:space="preserve">El arranque de la computadora es un proceso esencial en el que no solemos detenernos a pensar por lo inmediato que es en muchas situaciones y </w:t>
+      </w:r>
+      <w:r>
+        <w:rPr>
+          <w:rFonts w:ascii="Times New Roman" w:hAnsi="Times New Roman" w:cs="Times New Roman"/>
+        </w:rPr>
+        <w:t xml:space="preserve">pensando </w:t>
+      </w:r>
+      <w:r>
+        <w:rPr>
+          <w:rFonts w:ascii="Times New Roman" w:hAnsi="Times New Roman" w:cs="Times New Roman"/>
+        </w:rPr>
+        <w:t xml:space="preserve">en </w:t>
+      </w:r>
+      <w:r>
+        <w:rPr>
+          <w:rFonts w:ascii="Times New Roman" w:hAnsi="Times New Roman" w:cs="Times New Roman"/>
+        </w:rPr>
+        <w:t>él</w:t>
+      </w:r>
+      <w:r>
+        <w:rPr>
+          <w:rFonts w:ascii="Times New Roman" w:hAnsi="Times New Roman" w:cs="Times New Roman"/>
+        </w:rPr>
+        <w:t xml:space="preserve">, </w:t>
+      </w:r>
+      <w:r>
+        <w:rPr>
+          <w:rFonts w:ascii="Times New Roman" w:hAnsi="Times New Roman" w:cs="Times New Roman"/>
+        </w:rPr>
+        <w:t>nos hace entender que</w:t>
+      </w:r>
+      <w:r>
+        <w:rPr>
+          <w:rFonts w:ascii="Times New Roman" w:hAnsi="Times New Roman" w:cs="Times New Roman"/>
         </w:rPr>
         <w:t xml:space="preserve"> </w:t>
       </w:r>
       <w:r>
         <w:rPr>
           <w:rFonts w:ascii="Times New Roman" w:hAnsi="Times New Roman" w:cs="Times New Roman"/>
-          <w:sz w:val="24"/>
-          <w:szCs w:val="24"/>
-        </w:rPr>
-        <w:t>Genere una conclusión sobre lo que ha aprendido en esta actividad.</w:t>
-      </w:r>
-    </w:p>
+        </w:rPr>
+        <w:t xml:space="preserve">un proceso inicial, sin importar su duración, es el comienzo de lo que se planea hacer y que incluso en ese punto es necesario asegurar en medida de lo posible que se tendrá la mejor experiencia posible y sobre todo que sea integra para el usuario. Es importante tener en cuenta que el proceso puede fallar en algún punto e indicar </w:t>
+      </w:r>
+      <w:proofErr w:type="spellStart"/>
+      <w:r>
+        <w:rPr>
+          <w:rFonts w:ascii="Times New Roman" w:hAnsi="Times New Roman" w:cs="Times New Roman"/>
+        </w:rPr>
+        <w:t>cuales</w:t>
+      </w:r>
+      <w:proofErr w:type="spellEnd"/>
+      <w:r>
+        <w:rPr>
+          <w:rFonts w:ascii="Times New Roman" w:hAnsi="Times New Roman" w:cs="Times New Roman"/>
+        </w:rPr>
+        <w:t xml:space="preserve"> son sus posibles orígenes y pensar en una solución para evitar dañar los demás componentes</w:t>
+      </w:r>
+      <w:r>
+        <w:rPr>
+          <w:rFonts w:ascii="Times New Roman" w:hAnsi="Times New Roman" w:cs="Times New Roman"/>
+        </w:rPr>
+        <w:t>.</w:t>
+      </w:r>
+    </w:p>
+    <w:bookmarkStart w:id="23" w:name="_Toc143960616" w:displacedByCustomXml="next"/>
+    <w:sdt>
+      <w:sdtPr>
+        <w:rPr>
+          <w:lang w:val="es-ES"/>
+        </w:rPr>
+        <w:id w:val="1991592465"/>
+        <w:docPartObj>
+          <w:docPartGallery w:val="Bibliographies"/>
+          <w:docPartUnique/>
+        </w:docPartObj>
+      </w:sdtPr>
+      <w:sdtEndPr>
+        <w:rPr>
+          <w:rFonts w:asciiTheme="minorHAnsi" w:eastAsiaTheme="minorHAnsi" w:hAnsiTheme="minorHAnsi" w:cstheme="minorBidi"/>
+          <w:b w:val="0"/>
+          <w:bCs w:val="0"/>
+          <w:kern w:val="2"/>
+          <w:sz w:val="22"/>
+          <w:szCs w:val="22"/>
+          <w:lang w:val="es-MX" w:eastAsia="en-US"/>
+          <w14:ligatures w14:val="standardContextual"/>
+        </w:rPr>
+      </w:sdtEndPr>
+      <w:sdtContent>
+        <w:p>
+          <w:pPr>
+            <w:pStyle w:val="Ttulo1"/>
+          </w:pPr>
+          <w:r>
+            <w:rPr>
+              <w:lang w:val="es-ES"/>
+            </w:rPr>
+            <w:t>Bibliografía</w:t>
+          </w:r>
+          <w:bookmarkEnd w:id="23"/>
+        </w:p>
+        <w:sdt>
+          <w:sdtPr>
+            <w:id w:val="111145805"/>
+            <w:bibliography/>
+          </w:sdtPr>
+          <w:sdtContent>
+            <w:p>
+              <w:pPr>
+                <w:pStyle w:val="Bibliografa"/>
+                <w:ind w:left="720" w:hanging="720"/>
+                <w:rPr>
+                  <w:noProof/>
+                  <w:kern w:val="0"/>
+                  <w:sz w:val="24"/>
+                  <w:szCs w:val="24"/>
+                  <w:lang w:val="es-ES"/>
+                  <w14:ligatures w14:val="none"/>
+                </w:rPr>
+              </w:pPr>
+              <w:r>
+                <w:fldChar w:fldCharType="begin"/>
+              </w:r>
+              <w:r>
+                <w:instrText>BIBLIOGRAPHY</w:instrText>
+              </w:r>
+              <w:r>
+                <w:fldChar w:fldCharType="separate"/>
+              </w:r>
+              <w:r>
+                <w:rPr>
+                  <w:noProof/>
+                  <w:lang w:val="es-ES"/>
+                </w:rPr>
+                <w:t>Usera, J. D. (6 de Julio de 2023). Obtenido de Hard zone: https://hardzone.es/tutoriales/montaje/arrancar-ordenador/</w:t>
+              </w:r>
+            </w:p>
+            <w:p>
+              <w:r>
+                <w:rPr>
+                  <w:b/>
+                  <w:bCs/>
+                </w:rPr>
+                <w:fldChar w:fldCharType="end"/>
+              </w:r>
+            </w:p>
+          </w:sdtContent>
+        </w:sdt>
+      </w:sdtContent>
+    </w:sdt>
     <w:p>
       <w:pPr>
         <w:spacing w:before="120" w:after="0"/>
@@ -1579,60 +4093,12 @@
           <w:rFonts w:ascii="Times New Roman" w:hAnsi="Times New Roman" w:cs="Times New Roman"/>
         </w:rPr>
       </w:pPr>
-      <w:r>
-        <w:rPr>
-          <w:rFonts w:ascii="Times New Roman" w:hAnsi="Times New Roman" w:cs="Times New Roman"/>
-        </w:rPr>
-        <w:t xml:space="preserve">El arranque de la computadora es un proceso esencial en el que no solemos detenernos a pensar por lo inmediato que es en muchas situaciones y </w:t>
-      </w:r>
-      <w:r>
-        <w:rPr>
-          <w:rFonts w:ascii="Times New Roman" w:hAnsi="Times New Roman" w:cs="Times New Roman"/>
-        </w:rPr>
-        <w:t xml:space="preserve">pensando </w:t>
-      </w:r>
-      <w:r>
-        <w:rPr>
-          <w:rFonts w:ascii="Times New Roman" w:hAnsi="Times New Roman" w:cs="Times New Roman"/>
-        </w:rPr>
-        <w:t xml:space="preserve">en </w:t>
-      </w:r>
-      <w:r>
-        <w:rPr>
-          <w:rFonts w:ascii="Times New Roman" w:hAnsi="Times New Roman" w:cs="Times New Roman"/>
-        </w:rPr>
-        <w:t>él</w:t>
-      </w:r>
-      <w:r>
-        <w:rPr>
-          <w:rFonts w:ascii="Times New Roman" w:hAnsi="Times New Roman" w:cs="Times New Roman"/>
-        </w:rPr>
-        <w:t xml:space="preserve">, </w:t>
-      </w:r>
-      <w:r>
-        <w:rPr>
-          <w:rFonts w:ascii="Times New Roman" w:hAnsi="Times New Roman" w:cs="Times New Roman"/>
-        </w:rPr>
-        <w:t>nos hace entender que</w:t>
-      </w:r>
-      <w:r>
-        <w:rPr>
-          <w:rFonts w:ascii="Times New Roman" w:hAnsi="Times New Roman" w:cs="Times New Roman"/>
-        </w:rPr>
-        <w:t xml:space="preserve"> </w:t>
-      </w:r>
-      <w:r>
-        <w:rPr>
-          <w:rFonts w:ascii="Times New Roman" w:hAnsi="Times New Roman" w:cs="Times New Roman"/>
-        </w:rPr>
-        <w:t>un proceso inicial, sin importar su duración, es el comienzo de lo que se planea hacer y que incluso en ese punto es necesario asegurar en medida de lo posible que se tendrá la mejor experiencia posible y sobre todo que sea integra para el usuario. Es importante tener en cuenta que el proceso puede fallar en algún punto e indicar cuales son sus posibles orígenes y pensar en una solución para evitar dañar los demás componentes</w:t>
-      </w:r>
     </w:p>
     <w:sectPr>
-      <w:headerReference w:type="even" r:id="rId9"/>
-      <w:headerReference w:type="default" r:id="rId10"/>
-      <w:footerReference w:type="even" r:id="rId11"/>
-      <w:footerReference w:type="default" r:id="rId12"/>
+      <w:headerReference w:type="even" r:id="rId14"/>
+      <w:headerReference w:type="default" r:id="rId15"/>
+      <w:footerReference w:type="even" r:id="rId16"/>
+      <w:footerReference w:type="default" r:id="rId17"/>
       <w:pgSz w:w="12240" w:h="15840"/>
       <w:pgMar w:top="1418" w:right="1134" w:bottom="1418" w:left="1701" w:header="709" w:footer="709" w:gutter="0"/>
       <w:cols w:space="708"/>
@@ -1795,7 +4261,7 @@
                     <v:h position="#0,topLeft" switch="" xrange="0,10800"/>
                   </v:handles>
                 </v:shapetype>
-                <v:shape id="Corchetes 3" o:spid="_x0000_s1026" type="#_x0000_t185" style="position:absolute;margin-left:0;margin-top:0;width:43.45pt;height:18.8pt;z-index:251660288;visibility:visible;mso-wrap-style:square;mso-width-percent:100;mso-height-percent:0;mso-wrap-distance-left:9pt;mso-wrap-distance-top:0;mso-wrap-distance-right:9pt;mso-wrap-distance-bottom:0;mso-position-horizontal:center;mso-position-horizontal-relative:margin;mso-position-vertical:center;mso-position-vertical-relative:bottom-margin-area;mso-width-percent:100;mso-height-percent:0;mso-width-relative:margin;mso-height-relative:bottom-margin-area;v-text-anchor:top" o:gfxdata="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" filled="t" strokecolor="gray" strokeweight="2.25pt">
+                <v:shape id="Corchetes 3" o:spid="_x0000_s1028" type="#_x0000_t185" style="position:absolute;margin-left:0;margin-top:0;width:43.45pt;height:18.8pt;z-index:251660288;visibility:visible;mso-wrap-style:square;mso-width-percent:100;mso-height-percent:0;mso-wrap-distance-left:9pt;mso-wrap-distance-top:0;mso-wrap-distance-right:9pt;mso-wrap-distance-bottom:0;mso-position-horizontal:center;mso-position-horizontal-relative:margin;mso-position-vertical:center;mso-position-vertical-relative:bottom-margin-area;mso-width-percent:100;mso-height-percent:0;mso-width-relative:margin;mso-height-relative:bottom-margin-area;v-text-anchor:top" o:gfxdata="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" filled="t" strokecolor="gray" strokeweight="2.25pt">
                   <v:textbox inset=",0,,0">
                     <w:txbxContent>
                       <w:p>
@@ -2547,6 +5013,50 @@
       <w14:ligatures w14:val="none"/>
     </w:rPr>
   </w:style>
+  <w:style w:type="paragraph" w:styleId="Ttulo2">
+    <w:name w:val="heading 2"/>
+    <w:basedOn w:val="Normal"/>
+    <w:next w:val="Normal"/>
+    <w:link w:val="Ttulo2Car"/>
+    <w:uiPriority w:val="9"/>
+    <w:unhideWhenUsed/>
+    <w:qFormat/>
+    <w:rsid w:val="00DE7B21"/>
+    <w:pPr>
+      <w:keepNext/>
+      <w:keepLines/>
+      <w:spacing w:before="40" w:after="0"/>
+      <w:outlineLvl w:val="1"/>
+    </w:pPr>
+    <w:rPr>
+      <w:rFonts w:asciiTheme="majorHAnsi" w:eastAsiaTheme="majorEastAsia" w:hAnsiTheme="majorHAnsi" w:cstheme="majorBidi"/>
+      <w:color w:val="2F5496" w:themeColor="accent1" w:themeShade="BF"/>
+      <w:sz w:val="26"/>
+      <w:szCs w:val="26"/>
+    </w:rPr>
+  </w:style>
+  <w:style w:type="paragraph" w:styleId="Ttulo3">
+    <w:name w:val="heading 3"/>
+    <w:basedOn w:val="Normal"/>
+    <w:next w:val="Normal"/>
+    <w:link w:val="Ttulo3Car"/>
+    <w:uiPriority w:val="9"/>
+    <w:unhideWhenUsed/>
+    <w:qFormat/>
+    <w:rsid w:val="00DE7B21"/>
+    <w:pPr>
+      <w:keepNext/>
+      <w:keepLines/>
+      <w:spacing w:before="40" w:after="0"/>
+      <w:outlineLvl w:val="2"/>
+    </w:pPr>
+    <w:rPr>
+      <w:rFonts w:asciiTheme="majorHAnsi" w:eastAsiaTheme="majorEastAsia" w:hAnsiTheme="majorHAnsi" w:cstheme="majorBidi"/>
+      <w:color w:val="1F3763" w:themeColor="accent1" w:themeShade="7F"/>
+      <w:sz w:val="24"/>
+      <w:szCs w:val="24"/>
+    </w:rPr>
+  </w:style>
   <w:style w:type="character" w:default="1" w:styleId="Fuentedeprrafopredeter">
     <w:name w:val="Default Paragraph Font"/>
     <w:uiPriority w:val="1"/>
@@ -2664,6 +5174,162 @@
       <w:ind w:left="720"/>
       <w:contextualSpacing/>
     </w:pPr>
+  </w:style>
+  <w:style w:type="paragraph" w:styleId="Descripcin">
+    <w:name w:val="caption"/>
+    <w:basedOn w:val="Normal"/>
+    <w:next w:val="Normal"/>
+    <w:uiPriority w:val="35"/>
+    <w:unhideWhenUsed/>
+    <w:qFormat/>
+    <w:rsid w:val="00867D68"/>
+    <w:pPr>
+      <w:spacing w:after="200" w:line="240" w:lineRule="auto"/>
+    </w:pPr>
+    <w:rPr>
+      <w:i/>
+      <w:iCs/>
+      <w:color w:val="44546A" w:themeColor="text2"/>
+      <w:sz w:val="18"/>
+      <w:szCs w:val="18"/>
+    </w:rPr>
+  </w:style>
+  <w:style w:type="paragraph" w:styleId="Tabladeilustraciones">
+    <w:name w:val="table of figures"/>
+    <w:basedOn w:val="Normal"/>
+    <w:next w:val="Normal"/>
+    <w:uiPriority w:val="99"/>
+    <w:unhideWhenUsed/>
+    <w:rsid w:val="00DE7B21"/>
+    <w:pPr>
+      <w:spacing w:after="0"/>
+    </w:pPr>
+    <w:rPr>
+      <w:rFonts w:cstheme="minorHAnsi"/>
+      <w:i/>
+      <w:iCs/>
+      <w:sz w:val="20"/>
+      <w:szCs w:val="20"/>
+    </w:rPr>
+  </w:style>
+  <w:style w:type="character" w:styleId="Hipervnculo">
+    <w:name w:val="Hyperlink"/>
+    <w:basedOn w:val="Fuentedeprrafopredeter"/>
+    <w:uiPriority w:val="99"/>
+    <w:unhideWhenUsed/>
+    <w:rsid w:val="00DE7B21"/>
+    <w:rPr>
+      <w:color w:val="0563C1" w:themeColor="hyperlink"/>
+      <w:u w:val="single"/>
+    </w:rPr>
+  </w:style>
+  <w:style w:type="paragraph" w:styleId="TtuloTDC">
+    <w:name w:val="TOC Heading"/>
+    <w:basedOn w:val="Ttulo1"/>
+    <w:next w:val="Normal"/>
+    <w:uiPriority w:val="39"/>
+    <w:unhideWhenUsed/>
+    <w:qFormat/>
+    <w:rsid w:val="00DE7B21"/>
+    <w:pPr>
+      <w:keepNext/>
+      <w:keepLines/>
+      <w:spacing w:before="240" w:beforeAutospacing="0" w:after="0" w:afterAutospacing="0" w:line="259" w:lineRule="auto"/>
+      <w:outlineLvl w:val="9"/>
+    </w:pPr>
+    <w:rPr>
+      <w:rFonts w:asciiTheme="majorHAnsi" w:eastAsiaTheme="majorEastAsia" w:hAnsiTheme="majorHAnsi" w:cstheme="majorBidi"/>
+      <w:b w:val="0"/>
+      <w:bCs w:val="0"/>
+      <w:color w:val="2F5496" w:themeColor="accent1" w:themeShade="BF"/>
+      <w:kern w:val="0"/>
+      <w:sz w:val="32"/>
+      <w:szCs w:val="32"/>
+    </w:rPr>
+  </w:style>
+  <w:style w:type="paragraph" w:styleId="TDC1">
+    <w:name w:val="toc 1"/>
+    <w:basedOn w:val="Normal"/>
+    <w:next w:val="Normal"/>
+    <w:autoRedefine/>
+    <w:uiPriority w:val="39"/>
+    <w:unhideWhenUsed/>
+    <w:rsid w:val="00DE7B21"/>
+    <w:pPr>
+      <w:spacing w:after="100"/>
+    </w:pPr>
+  </w:style>
+  <w:style w:type="character" w:customStyle="1" w:styleId="Ttulo2Car">
+    <w:name w:val="Título 2 Car"/>
+    <w:basedOn w:val="Fuentedeprrafopredeter"/>
+    <w:link w:val="Ttulo2"/>
+    <w:uiPriority w:val="9"/>
+    <w:rsid w:val="00DE7B21"/>
+    <w:rPr>
+      <w:rFonts w:asciiTheme="majorHAnsi" w:eastAsiaTheme="majorEastAsia" w:hAnsiTheme="majorHAnsi" w:cstheme="majorBidi"/>
+      <w:color w:val="2F5496" w:themeColor="accent1" w:themeShade="BF"/>
+      <w:sz w:val="26"/>
+      <w:szCs w:val="26"/>
+    </w:rPr>
+  </w:style>
+  <w:style w:type="character" w:customStyle="1" w:styleId="Ttulo3Car">
+    <w:name w:val="Título 3 Car"/>
+    <w:basedOn w:val="Fuentedeprrafopredeter"/>
+    <w:link w:val="Ttulo3"/>
+    <w:uiPriority w:val="9"/>
+    <w:rsid w:val="00DE7B21"/>
+    <w:rPr>
+      <w:rFonts w:asciiTheme="majorHAnsi" w:eastAsiaTheme="majorEastAsia" w:hAnsiTheme="majorHAnsi" w:cstheme="majorBidi"/>
+      <w:color w:val="1F3763" w:themeColor="accent1" w:themeShade="7F"/>
+      <w:sz w:val="24"/>
+      <w:szCs w:val="24"/>
+    </w:rPr>
+  </w:style>
+  <w:style w:type="paragraph" w:styleId="Bibliografa">
+    <w:name w:val="Bibliography"/>
+    <w:basedOn w:val="Normal"/>
+    <w:next w:val="Normal"/>
+    <w:uiPriority w:val="37"/>
+    <w:unhideWhenUsed/>
+    <w:rsid w:val="00AB355F"/>
+  </w:style>
+  <w:style w:type="paragraph" w:styleId="TDC2">
+    <w:name w:val="toc 2"/>
+    <w:basedOn w:val="Normal"/>
+    <w:next w:val="Normal"/>
+    <w:autoRedefine/>
+    <w:uiPriority w:val="39"/>
+    <w:unhideWhenUsed/>
+    <w:rsid w:val="00AB355F"/>
+    <w:pPr>
+      <w:spacing w:after="100"/>
+      <w:ind w:left="220"/>
+    </w:pPr>
+    <w:rPr>
+      <w:rFonts w:eastAsiaTheme="minorEastAsia" w:cs="Times New Roman"/>
+      <w:kern w:val="0"/>
+      <w:lang w:eastAsia="es-MX"/>
+      <w14:ligatures w14:val="none"/>
+    </w:rPr>
+  </w:style>
+  <w:style w:type="paragraph" w:styleId="TDC3">
+    <w:name w:val="toc 3"/>
+    <w:basedOn w:val="Normal"/>
+    <w:next w:val="Normal"/>
+    <w:autoRedefine/>
+    <w:uiPriority w:val="39"/>
+    <w:unhideWhenUsed/>
+    <w:rsid w:val="00AB355F"/>
+    <w:pPr>
+      <w:spacing w:after="100"/>
+      <w:ind w:left="440"/>
+    </w:pPr>
+    <w:rPr>
+      <w:rFonts w:eastAsiaTheme="minorEastAsia" w:cs="Times New Roman"/>
+      <w:kern w:val="0"/>
+      <w:lang w:eastAsia="es-MX"/>
+      <w14:ligatures w14:val="none"/>
+    </w:rPr>
   </w:style>
 </w:styles>
 </file>
@@ -2964,11 +5630,34 @@
 </file>
 
 <file path=customXml/item1.xml><?xml version="1.0" encoding="utf-8"?>
-<b:Sources xmlns:b="http://schemas.openxmlformats.org/officeDocument/2006/bibliography" xmlns="http://schemas.openxmlformats.org/officeDocument/2006/bibliography" SelectedStyle="\APASixthEditionOfficeOnline.xsl" StyleName="APA" Version="6"/>
+<b:Sources xmlns:b="http://schemas.openxmlformats.org/officeDocument/2006/bibliography" xmlns="http://schemas.openxmlformats.org/officeDocument/2006/bibliography" SelectedStyle="\APASixthEditionOfficeOnline.xsl" StyleName="APA" Version="6">
+  <b:Source>
+    <b:Tag>Jua23</b:Tag>
+    <b:SourceType>InternetSite</b:SourceType>
+    <b:Guid>{DFDC09C8-569E-46F1-94E1-F06626AD91FD}</b:Guid>
+    <b:Author>
+      <b:Author>
+        <b:NameList>
+          <b:Person>
+            <b:Last>Usera</b:Last>
+            <b:First>Juan</b:First>
+            <b:Middle>Diego de</b:Middle>
+          </b:Person>
+        </b:NameList>
+      </b:Author>
+    </b:Author>
+    <b:InternetSiteTitle>Hard zone</b:InternetSiteTitle>
+    <b:Year>2023</b:Year>
+    <b:Month>Julio</b:Month>
+    <b:Day>6</b:Day>
+    <b:URL>https://hardzone.es/tutoriales/montaje/arrancar-ordenador/</b:URL>
+    <b:RefOrder>1</b:RefOrder>
+  </b:Source>
+</b:Sources>
 </file>
 
 <file path=customXml/itemProps1.xml><?xml version="1.0" encoding="utf-8"?>
-<ds:datastoreItem xmlns:ds="http://schemas.openxmlformats.org/officeDocument/2006/customXml" ds:itemID="{0CBB9886-EC27-4C6E-96E1-EF2F6D92C8AC}">
+<ds:datastoreItem xmlns:ds="http://schemas.openxmlformats.org/officeDocument/2006/customXml" ds:itemID="{7EB7147F-0427-4052-ACC7-D72C5D124008}">
   <ds:schemaRefs>
     <ds:schemaRef ds:uri="http://schemas.openxmlformats.org/officeDocument/2006/bibliography"/>
   </ds:schemaRefs>

</xml_diff>